<commit_message>
Formatted publications sections with icons
</commit_message>
<xml_diff>
--- a/Word/Pranav Mishra Curriculum Vitae.docx
+++ b/Word/Pranav Mishra Curriculum Vitae.docx
@@ -1,6 +1,6 @@
 
 <file path=word/document.xml><?xml version="1.0" encoding="utf-8"?>
-<w:document xmlns:wpc="http://schemas.microsoft.com/office/word/2010/wordprocessingCanvas" xmlns:cx="http://schemas.microsoft.com/office/drawing/2014/chartex" xmlns:cx1="http://schemas.microsoft.com/office/drawing/2015/9/8/chartex" xmlns:cx2="http://schemas.microsoft.com/office/drawing/2015/10/21/chartex" xmlns:cx3="http://schemas.microsoft.com/office/drawing/2016/5/9/chartex" xmlns:cx4="http://schemas.microsoft.com/office/drawing/2016/5/10/chartex" xmlns:cx5="http://schemas.microsoft.com/office/drawing/2016/5/11/chartex" xmlns:cx6="http://schemas.microsoft.com/office/drawing/2016/5/12/chartex" xmlns:cx7="http://schemas.microsoft.com/office/drawing/2016/5/13/chartex" xmlns:cx8="http://schemas.microsoft.com/office/drawing/2016/5/14/chartex" xmlns:mc="http://schemas.openxmlformats.org/markup-compatibility/2006" xmlns:aink="http://schemas.microsoft.com/office/drawing/2016/ink" xmlns:am3d="http://schemas.microsoft.com/office/drawing/2017/model3d" xmlns:o="urn:schemas-microsoft-com:office:office" xmlns:r="http://schemas.openxmlformats.org/officeDocument/2006/relationships" xmlns:m="http://schemas.openxmlformats.org/officeDocument/2006/math" xmlns:v="urn:schemas-microsoft-com:vml" xmlns:wp14="http://schemas.microsoft.com/office/word/2010/wordprocessingDrawing" xmlns:wp="http://schemas.openxmlformats.org/drawingml/2006/wordprocessingDrawing" xmlns:w10="urn:schemas-microsoft-com:office:word" xmlns:w="http://schemas.openxmlformats.org/wordprocessingml/2006/main" xmlns:w14="http://schemas.microsoft.com/office/word/2010/wordml" xmlns:w15="http://schemas.microsoft.com/office/word/2012/wordml" xmlns:w16cex="http://schemas.microsoft.com/office/word/2018/wordml/cex" xmlns:w16cid="http://schemas.microsoft.com/office/word/2016/wordml/cid" xmlns:w16="http://schemas.microsoft.com/office/word/2018/wordml" xmlns:w16sdtdh="http://schemas.microsoft.com/office/word/2020/wordml/sdtdatahash" xmlns:w16se="http://schemas.microsoft.com/office/word/2015/wordml/symex" xmlns:wpg="http://schemas.microsoft.com/office/word/2010/wordprocessingGroup" xmlns:wpi="http://schemas.microsoft.com/office/word/2010/wordprocessingInk" xmlns:wne="http://schemas.microsoft.com/office/word/2006/wordml" xmlns:wps="http://schemas.microsoft.com/office/word/2010/wordprocessingShape" mc:Ignorable="w14 w15 w16se w16cid w16 w16cex w16sdtdh wp14">
+<w:document xmlns:wpc="http://schemas.microsoft.com/office/word/2010/wordprocessingCanvas" xmlns:cx="http://schemas.microsoft.com/office/drawing/2014/chartex" xmlns:cx1="http://schemas.microsoft.com/office/drawing/2015/9/8/chartex" xmlns:cx2="http://schemas.microsoft.com/office/drawing/2015/10/21/chartex" xmlns:cx3="http://schemas.microsoft.com/office/drawing/2016/5/9/chartex" xmlns:cx4="http://schemas.microsoft.com/office/drawing/2016/5/10/chartex" xmlns:cx5="http://schemas.microsoft.com/office/drawing/2016/5/11/chartex" xmlns:cx6="http://schemas.microsoft.com/office/drawing/2016/5/12/chartex" xmlns:cx7="http://schemas.microsoft.com/office/drawing/2016/5/13/chartex" xmlns:cx8="http://schemas.microsoft.com/office/drawing/2016/5/14/chartex" xmlns:mc="http://schemas.openxmlformats.org/markup-compatibility/2006" xmlns:aink="http://schemas.microsoft.com/office/drawing/2016/ink" xmlns:am3d="http://schemas.microsoft.com/office/drawing/2017/model3d" xmlns:o="urn:schemas-microsoft-com:office:office" xmlns:r="http://schemas.openxmlformats.org/officeDocument/2006/relationships" xmlns:m="http://schemas.openxmlformats.org/officeDocument/2006/math" xmlns:v="urn:schemas-microsoft-com:vml" xmlns:wp14="http://schemas.microsoft.com/office/word/2010/wordprocessingDrawing" xmlns:wp="http://schemas.openxmlformats.org/drawingml/2006/wordprocessingDrawing" xmlns:w10="urn:schemas-microsoft-com:office:word" xmlns:w="http://schemas.openxmlformats.org/wordprocessingml/2006/main" xmlns:w14="http://schemas.microsoft.com/office/word/2010/wordml" xmlns:w15="http://schemas.microsoft.com/office/word/2012/wordml" xmlns:w16cid="http://schemas.microsoft.com/office/word/2016/wordml/cid" xmlns:w16se="http://schemas.microsoft.com/office/word/2015/wordml/symex" xmlns:wpg="http://schemas.microsoft.com/office/word/2010/wordprocessingGroup" xmlns:wpi="http://schemas.microsoft.com/office/word/2010/wordprocessingInk" xmlns:wne="http://schemas.microsoft.com/office/word/2006/wordml" xmlns:wps="http://schemas.microsoft.com/office/word/2010/wordprocessingShape" mc:Ignorable="w14 w15 w16se w16cid wp14">
   <w:body>
     <w:p>
       <w:pPr>
@@ -529,398 +529,492 @@
     </w:p>
     <w:p>
       <w:pPr>
+        <w:ind w:left="360"/>
+      </w:pPr>
+      <w:r>
+        <w:t xml:space="preserve">PI: Anna </w:t>
+      </w:r>
+      <w:r>
+        <w:t>Spagnoli</w:t>
+      </w:r>
+      <w:r>
+        <w:t>, MD</w:t>
+      </w:r>
+      <w:r>
+        <w:t xml:space="preserve"> (Orthopedic Surgery)</w:t>
+      </w:r>
+      <w:r>
+        <w:t>;</w:t>
+      </w:r>
+      <w:r>
+        <w:t xml:space="preserve"> Alfonso Torquati</w:t>
+      </w:r>
+      <w:r>
+        <w:t>, MD, MSCI</w:t>
+      </w:r>
+      <w:r>
+        <w:t xml:space="preserve"> (Surgery)</w:t>
+      </w:r>
+    </w:p>
+    <w:p>
+      <w:pPr>
+        <w:ind w:left="360"/>
+      </w:pPr>
+      <w:r>
+        <w:t>Understand the role of sclerostin to metabolic, endocrine, and musculoskeletal health through a comparison between obese and non-obese individuals</w:t>
+      </w:r>
+    </w:p>
+    <w:p>
+      <w:pPr>
+        <w:ind w:left="360"/>
+      </w:pPr>
+      <w:r>
+        <w:lastRenderedPageBreak/>
+        <w:t>C</w:t>
+      </w:r>
+      <w:r>
+        <w:t xml:space="preserve">reation </w:t>
+      </w:r>
+      <w:r>
+        <w:t xml:space="preserve">of a biorepository </w:t>
+      </w:r>
+      <w:r>
+        <w:t>and experimentation</w:t>
+      </w:r>
+      <w:r>
+        <w:t xml:space="preserve"> with gastrointestinal, adipose, and blood samples from </w:t>
+      </w:r>
+      <w:r>
+        <w:t xml:space="preserve">Roux-en-Y gastric bypass patients and </w:t>
+      </w:r>
+      <w:r>
+        <w:t xml:space="preserve">non-obese </w:t>
+      </w:r>
+      <w:r>
+        <w:t>cadaver</w:t>
+      </w:r>
+      <w:r>
+        <w:t>s</w:t>
+      </w:r>
+    </w:p>
+    <w:p>
+      <w:pPr>
+        <w:ind w:left="360"/>
+      </w:pPr>
+      <w:r>
+        <w:t xml:space="preserve">Clinical research coordination: recruitment and monitoring of </w:t>
+      </w:r>
+      <w:r>
+        <w:t>patients in the study</w:t>
+      </w:r>
+    </w:p>
+    <w:p>
+      <w:pPr>
+        <w:ind w:left="360"/>
+      </w:pPr>
+      <w:r>
+        <w:t>C</w:t>
+      </w:r>
+      <w:r>
+        <w:t>linical and research data</w:t>
+      </w:r>
+      <w:r>
+        <w:t xml:space="preserve">base creation </w:t>
+      </w:r>
+      <w:r>
+        <w:t>and maintenance</w:t>
+      </w:r>
+    </w:p>
+    <w:p/>
+    <w:p>
+      <w:pPr>
+        <w:rPr>
+          <w:i/>
+          <w:iCs/>
+        </w:rPr>
+      </w:pPr>
+      <w:r>
+        <w:rPr>
+          <w:i/>
+          <w:iCs/>
+        </w:rPr>
+        <w:t>Project 2: Role of IL-36RA in osteoarthritis and post-traumatic osteoarthritis</w:t>
+      </w:r>
+    </w:p>
+    <w:p>
+      <w:pPr>
+        <w:ind w:left="360"/>
+      </w:pPr>
+      <w:r>
+        <w:t xml:space="preserve">PI: </w:t>
+      </w:r>
+      <w:r>
+        <w:t>Anna Spagnoli, MD (Orthopedic Surgery); Susan Chubinskaya, PhD (Pediatrics)</w:t>
+      </w:r>
+    </w:p>
+    <w:p>
+      <w:pPr>
+        <w:ind w:left="360"/>
+      </w:pPr>
+      <w:r>
+        <w:t xml:space="preserve">Determine the role of IL-36RA in mitigating factors of osteoarthritis (OA) and </w:t>
+      </w:r>
+      <w:r>
+        <w:t>post-traumatic osteoarthritis (PTOA)</w:t>
+      </w:r>
+    </w:p>
+    <w:p>
+      <w:pPr>
+        <w:ind w:left="360"/>
+      </w:pPr>
+      <w:r>
+        <w:t>Examining the augmentation of molecular and histological</w:t>
+      </w:r>
+      <w:r>
+        <w:t xml:space="preserve"> characteristics of impacted articular cartilage </w:t>
+      </w:r>
+      <w:r>
+        <w:t>with IL-36RA</w:t>
+      </w:r>
+    </w:p>
+    <w:p>
+      <w:pPr>
+        <w:ind w:left="360"/>
+      </w:pPr>
+      <w:r>
+        <w:t>Impaction-</w:t>
+      </w:r>
+      <w:r>
+        <w:t>Bio</w:t>
+      </w:r>
+      <w:r>
+        <w:t>reactor-Indentation</w:t>
+      </w:r>
+      <w:r>
+        <w:t xml:space="preserve"> tribology</w:t>
+      </w:r>
+      <w:r>
+        <w:t xml:space="preserve"> experimental model for </w:t>
+      </w:r>
+      <w:r>
+        <w:t>mitigating</w:t>
+      </w:r>
+      <w:r>
+        <w:t xml:space="preserve"> </w:t>
+      </w:r>
+      <w:r>
+        <w:t xml:space="preserve">mechanical stress </w:t>
+      </w:r>
+      <w:r>
+        <w:t>on</w:t>
+      </w:r>
+      <w:r>
+        <w:t xml:space="preserve"> traumatically damaged cartilage with IL-36RA</w:t>
+      </w:r>
+    </w:p>
+    <w:p/>
+    <w:p>
+      <w:pPr>
+        <w:rPr>
+          <w:i/>
+          <w:iCs/>
+        </w:rPr>
+      </w:pPr>
+      <w:r>
+        <w:rPr>
+          <w:i/>
+          <w:iCs/>
+        </w:rPr>
+        <w:t xml:space="preserve">Project 3: Human cartilage </w:t>
+      </w:r>
+      <w:r>
+        <w:rPr>
+          <w:i/>
+          <w:iCs/>
+        </w:rPr>
+        <w:t>tissue repository</w:t>
+      </w:r>
+    </w:p>
+    <w:p>
+      <w:pPr>
+        <w:ind w:left="360"/>
+      </w:pPr>
+      <w:r>
+        <w:t>PI: Susan Chubinskaya, PhD (Pediatrics)</w:t>
+      </w:r>
+    </w:p>
+    <w:p>
+      <w:pPr>
+        <w:ind w:left="360"/>
+      </w:pPr>
+      <w:r>
+        <w:t>Intake</w:t>
+      </w:r>
+      <w:r>
+        <w:t xml:space="preserve"> and processing</w:t>
+      </w:r>
+      <w:r>
+        <w:t xml:space="preserve"> donated human cadaver </w:t>
+      </w:r>
+      <w:r>
+        <w:t>specimens into the tissue repository</w:t>
+      </w:r>
+    </w:p>
+    <w:p>
+      <w:pPr>
+        <w:ind w:left="360"/>
+      </w:pPr>
+      <w:r>
+        <w:t>Dissection of en-bloc human legs for knee and ankle joints experiments, including articular cartilage, synovium, and synovial fluid</w:t>
+      </w:r>
+    </w:p>
+    <w:p>
+      <w:pPr>
+        <w:ind w:left="360"/>
+      </w:pPr>
+      <w:r>
+        <w:t>Grading</w:t>
+      </w:r>
+      <w:r>
+        <w:t xml:space="preserve"> degenerative morphological changes</w:t>
+      </w:r>
+      <w:r>
+        <w:t xml:space="preserve"> (DMC)</w:t>
+      </w:r>
+      <w:r>
+        <w:t xml:space="preserve"> to </w:t>
+      </w:r>
+      <w:r>
+        <w:t>human articular cartilage</w:t>
+      </w:r>
+    </w:p>
+    <w:p>
+      <w:pPr>
+        <w:ind w:left="360"/>
+      </w:pPr>
+      <w:r>
+        <w:t>Multivariate and machine-learning models for clinical factors leading to DMC</w:t>
+      </w:r>
+      <w:r>
+        <w:t xml:space="preserve"> </w:t>
+      </w:r>
+    </w:p>
+    <w:p>
+      <w:pPr>
+        <w:ind w:left="360"/>
+      </w:pPr>
+      <w:r>
+        <w:t>National collaborations with tissue repository specimens</w:t>
+      </w:r>
+    </w:p>
+    <w:p>
+      <w:pPr>
+        <w:rPr>
+          <w:b/>
+          <w:bCs/>
+        </w:rPr>
+      </w:pPr>
+    </w:p>
+    <w:p>
+      <w:r>
+        <w:rPr>
+          <w:b/>
+          <w:bCs/>
+        </w:rPr>
+        <w:t>Junior Resident (Non-Academic</w:t>
+      </w:r>
+      <w:r>
+        <w:rPr>
+          <w:b/>
+          <w:bCs/>
+        </w:rPr>
+        <w:t>) – Surgical Oncology</w:t>
+      </w:r>
+      <w:r>
+        <w:rPr>
+          <w:b/>
+          <w:bCs/>
+        </w:rPr>
+        <w:t xml:space="preserve"> – KMC, Manipal</w:t>
+      </w:r>
+      <w:r>
+        <w:rPr>
+          <w:b/>
+          <w:bCs/>
+        </w:rPr>
+        <w:t xml:space="preserve"> (2021)</w:t>
+      </w:r>
+    </w:p>
+    <w:p>
+      <w:pPr>
+        <w:ind w:left="360"/>
+      </w:pPr>
+      <w:bookmarkStart w:id="0" w:name="_GoBack"/>
+      <w:r>
+        <w:t xml:space="preserve">Appointment with Dr. </w:t>
+      </w:r>
+      <w:r>
+        <w:t>Naveen</w:t>
+      </w:r>
+      <w:r>
+        <w:t xml:space="preserve"> Kumar, Head of Department, Surgical Oncology</w:t>
+      </w:r>
+    </w:p>
+    <w:p>
+      <w:pPr>
+        <w:ind w:left="360"/>
+      </w:pPr>
+      <w:r>
+        <w:t>Intra-operative: first or second assist in open cases. Second assist in lap / VATS. ~9 major surgeries per week.</w:t>
+      </w:r>
+    </w:p>
+    <w:p>
+      <w:pPr>
+        <w:ind w:left="360"/>
+      </w:pPr>
+      <w:r>
+        <w:t>In-patient pre-operative and post-operative management with ~15 patients on service</w:t>
+      </w:r>
+    </w:p>
+    <w:bookmarkEnd w:id="0"/>
+    <w:p>
+      <w:pPr>
+        <w:pStyle w:val="Heading1"/>
+      </w:pPr>
+      <w:r>
+        <w:t>Honors and Awards</w:t>
+      </w:r>
+    </w:p>
+    <w:p>
+      <w:pPr>
+        <w:rPr>
+          <w:b/>
+          <w:bCs/>
+        </w:rPr>
+      </w:pPr>
+      <w:r>
+        <w:rPr>
+          <w:b/>
+          <w:bCs/>
+        </w:rPr>
+        <w:t>Rush Public Voices Fellowship</w:t>
+      </w:r>
+      <w:r>
+        <w:t xml:space="preserve"> </w:t>
+      </w:r>
+      <w:r>
+        <w:rPr>
+          <w:b/>
+          <w:bCs/>
+        </w:rPr>
+        <w:t>(2021-present)</w:t>
+      </w:r>
+    </w:p>
+    <w:p>
+      <w:pPr>
         <w:pStyle w:val="ListParagraph"/>
         <w:numPr>
           <w:ilvl w:val="0"/>
-          <w:numId w:val="51"/>
+          <w:numId w:val="55"/>
         </w:numPr>
-      </w:pPr>
-      <w:r>
-        <w:t xml:space="preserve">PI: Anna </w:t>
-      </w:r>
-      <w:r>
-        <w:t>Spagnoli</w:t>
-      </w:r>
-      <w:r>
-        <w:t>, MD</w:t>
-      </w:r>
-      <w:r>
-        <w:t xml:space="preserve"> (Orthopedic Surgery)</w:t>
-      </w:r>
-      <w:r>
-        <w:t>;</w:t>
-      </w:r>
-      <w:r>
-        <w:t xml:space="preserve"> Alfonso Torquati</w:t>
-      </w:r>
-      <w:r>
-        <w:t>, MD, MSCI</w:t>
-      </w:r>
-      <w:r>
-        <w:t xml:space="preserve"> (Surgery)</w:t>
+        <w:rPr>
+          <w:b/>
+          <w:bCs/>
+        </w:rPr>
+      </w:pPr>
+      <w:r>
+        <w:t>Full scholarship</w:t>
+      </w:r>
+      <w:r>
+        <w:t xml:space="preserve"> for the 40-member Rush </w:t>
+      </w:r>
+      <w:r>
+        <w:t xml:space="preserve">cohort </w:t>
+      </w:r>
+      <w:r>
+        <w:t>to the</w:t>
+      </w:r>
+      <w:r>
+        <w:t xml:space="preserve"> Op-Ed Project</w:t>
+      </w:r>
+      <w:r>
+        <w:t xml:space="preserve">. The program </w:t>
+      </w:r>
+      <w:r>
+        <w:t xml:space="preserve">provides instruction and mentorship </w:t>
+      </w:r>
+      <w:r>
+        <w:t>towards publishing op-ed articles with the media</w:t>
       </w:r>
     </w:p>
     <w:p>
       <w:pPr>
         <w:pStyle w:val="ListParagraph"/>
-        <w:numPr>
-          <w:ilvl w:val="0"/>
-          <w:numId w:val="51"/>
-        </w:numPr>
-      </w:pPr>
-      <w:r>
-        <w:t>Understand the role of sclerostin to metabolic, endocrine, and musculoskeletal health through a comparison between obese and non-obese individuals</w:t>
-      </w:r>
-    </w:p>
-    <w:p>
-      <w:pPr>
-        <w:pStyle w:val="ListParagraph"/>
-        <w:numPr>
-          <w:ilvl w:val="0"/>
-          <w:numId w:val="51"/>
-        </w:numPr>
-      </w:pPr>
-      <w:r>
-        <w:lastRenderedPageBreak/>
-        <w:t>C</w:t>
-      </w:r>
-      <w:r>
-        <w:t xml:space="preserve">reation </w:t>
-      </w:r>
-      <w:r>
-        <w:t xml:space="preserve">of a biorepository </w:t>
-      </w:r>
-      <w:r>
-        <w:t>and experimentation</w:t>
-      </w:r>
-      <w:r>
-        <w:t xml:space="preserve"> with gastrointestinal, adipose, and blood samples from </w:t>
-      </w:r>
-      <w:r>
-        <w:t xml:space="preserve">Roux-en-Y gastric bypass patients and </w:t>
-      </w:r>
-      <w:r>
-        <w:t xml:space="preserve">non-obese </w:t>
-      </w:r>
-      <w:r>
-        <w:t>cadaver</w:t>
-      </w:r>
-      <w:r>
-        <w:t>s</w:t>
-      </w:r>
-    </w:p>
-    <w:p>
-      <w:pPr>
-        <w:pStyle w:val="ListParagraph"/>
-        <w:numPr>
-          <w:ilvl w:val="0"/>
-          <w:numId w:val="49"/>
-        </w:numPr>
-      </w:pPr>
-      <w:r>
-        <w:t xml:space="preserve">Clinical research coordination: recruitment and monitoring of </w:t>
-      </w:r>
-      <w:r>
-        <w:t>patients in the study</w:t>
-      </w:r>
-    </w:p>
-    <w:p>
-      <w:pPr>
-        <w:pStyle w:val="ListParagraph"/>
-        <w:numPr>
-          <w:ilvl w:val="0"/>
-          <w:numId w:val="49"/>
-        </w:numPr>
-      </w:pPr>
-      <w:r>
-        <w:t>C</w:t>
-      </w:r>
-      <w:r>
-        <w:t>linical and research data</w:t>
-      </w:r>
-      <w:r>
-        <w:t xml:space="preserve">base creation </w:t>
-      </w:r>
-      <w:r>
-        <w:t>and maintenance</w:t>
-      </w:r>
-    </w:p>
-    <w:p/>
-    <w:p>
-      <w:pPr>
-        <w:rPr>
-          <w:i/>
-          <w:iCs/>
-        </w:rPr>
-      </w:pPr>
-      <w:r>
-        <w:rPr>
-          <w:i/>
-          <w:iCs/>
-        </w:rPr>
-        <w:t>Project 2: Role of IL-36RA in osteoarthritis and post-traumatic osteoarthritis</w:t>
-      </w:r>
-    </w:p>
-    <w:p>
-      <w:pPr>
-        <w:pStyle w:val="ListParagraph"/>
-        <w:numPr>
-          <w:ilvl w:val="0"/>
-          <w:numId w:val="52"/>
-        </w:numPr>
-      </w:pPr>
-      <w:r>
-        <w:t xml:space="preserve">PI: </w:t>
-      </w:r>
-      <w:r>
-        <w:t>Anna Spagnoli, MD (Orthopedic Surgery); Susan Chubinskaya, PhD (Pediatrics)</w:t>
-      </w:r>
-    </w:p>
-    <w:p>
-      <w:pPr>
-        <w:pStyle w:val="ListParagraph"/>
-        <w:numPr>
-          <w:ilvl w:val="0"/>
-          <w:numId w:val="52"/>
-        </w:numPr>
-      </w:pPr>
-      <w:r>
-        <w:t xml:space="preserve">Determine the role of IL-36RA in mitigating factors of osteoarthritis (OA) and </w:t>
-      </w:r>
-      <w:r>
-        <w:t>post-traumatic osteoarthritis (PTOA)</w:t>
-      </w:r>
-    </w:p>
-    <w:p>
-      <w:pPr>
-        <w:pStyle w:val="ListParagraph"/>
-        <w:numPr>
-          <w:ilvl w:val="0"/>
-          <w:numId w:val="52"/>
-        </w:numPr>
-      </w:pPr>
-      <w:r>
-        <w:t>Examining the augmentation of molecular and histological</w:t>
-      </w:r>
-      <w:r>
-        <w:t xml:space="preserve"> characteristics of impacted articular cartilage </w:t>
-      </w:r>
-      <w:r>
-        <w:t>with IL-36RA</w:t>
-      </w:r>
-    </w:p>
-    <w:p>
-      <w:pPr>
-        <w:pStyle w:val="ListParagraph"/>
-        <w:numPr>
-          <w:ilvl w:val="0"/>
-          <w:numId w:val="52"/>
-        </w:numPr>
-      </w:pPr>
-      <w:r>
-        <w:t>Impaction-</w:t>
-      </w:r>
-      <w:r>
-        <w:t>Bio</w:t>
-      </w:r>
-      <w:r>
-        <w:t>reactor-Indentation</w:t>
-      </w:r>
-      <w:r>
-        <w:t xml:space="preserve"> tribology</w:t>
-      </w:r>
-      <w:r>
-        <w:t xml:space="preserve"> experimental model for </w:t>
-      </w:r>
-      <w:r>
-        <w:t>mitigating</w:t>
-      </w:r>
+        <w:rPr>
+          <w:b/>
+          <w:bCs/>
+        </w:rPr>
+      </w:pPr>
       <w:r>
         <w:t xml:space="preserve"> </w:t>
       </w:r>
-      <w:r>
-        <w:t xml:space="preserve">mechanical stress </w:t>
-      </w:r>
-      <w:r>
-        <w:t>on</w:t>
-      </w:r>
-      <w:r>
-        <w:t xml:space="preserve"> traumatically damaged cartilage with IL-36RA</w:t>
-      </w:r>
-    </w:p>
-    <w:p/>
-    <w:p>
-      <w:pPr>
-        <w:rPr>
-          <w:i/>
-          <w:iCs/>
-        </w:rPr>
-      </w:pPr>
-      <w:r>
-        <w:rPr>
-          <w:i/>
-          <w:iCs/>
-        </w:rPr>
-        <w:t xml:space="preserve">Project 3: Human cartilage </w:t>
-      </w:r>
-      <w:r>
-        <w:rPr>
-          <w:i/>
-          <w:iCs/>
-        </w:rPr>
-        <w:t>tissue repository</w:t>
-      </w:r>
-    </w:p>
-    <w:p>
-      <w:pPr>
-        <w:pStyle w:val="ListParagraph"/>
-        <w:numPr>
-          <w:ilvl w:val="0"/>
-          <w:numId w:val="54"/>
-        </w:numPr>
-      </w:pPr>
-      <w:r>
-        <w:t>PI: Susan Chubinskaya, PhD (Pediatrics)</w:t>
-      </w:r>
-    </w:p>
-    <w:p>
-      <w:pPr>
-        <w:pStyle w:val="ListParagraph"/>
-        <w:numPr>
-          <w:ilvl w:val="0"/>
-          <w:numId w:val="54"/>
-        </w:numPr>
-      </w:pPr>
-      <w:r>
-        <w:t>Intake</w:t>
-      </w:r>
-      <w:r>
-        <w:t xml:space="preserve"> and processing</w:t>
-      </w:r>
-      <w:r>
-        <w:t xml:space="preserve"> donated human cadaver </w:t>
-      </w:r>
-      <w:r>
-        <w:t>specimens into the tissue repository</w:t>
-      </w:r>
-    </w:p>
-    <w:p>
-      <w:pPr>
-        <w:pStyle w:val="ListParagraph"/>
-        <w:numPr>
-          <w:ilvl w:val="0"/>
-          <w:numId w:val="54"/>
-        </w:numPr>
-      </w:pPr>
-      <w:r>
-        <w:t>Dissection of en-bloc human legs for knee and ankle joints experiments, including articular cartilage, synovium, and synovial fluid</w:t>
-      </w:r>
-    </w:p>
-    <w:p>
-      <w:pPr>
-        <w:pStyle w:val="ListParagraph"/>
-        <w:numPr>
-          <w:ilvl w:val="0"/>
-          <w:numId w:val="54"/>
-        </w:numPr>
-      </w:pPr>
-      <w:r>
-        <w:t>Grading</w:t>
-      </w:r>
-      <w:r>
-        <w:t xml:space="preserve"> degenerative morphological changes</w:t>
-      </w:r>
-      <w:r>
-        <w:t xml:space="preserve"> (DMC)</w:t>
-      </w:r>
-      <w:r>
-        <w:t xml:space="preserve"> to </w:t>
-      </w:r>
-      <w:r>
-        <w:t>human articular cartilage</w:t>
-      </w:r>
-    </w:p>
-    <w:p>
-      <w:pPr>
-        <w:pStyle w:val="ListParagraph"/>
-        <w:numPr>
-          <w:ilvl w:val="0"/>
-          <w:numId w:val="54"/>
-        </w:numPr>
-      </w:pPr>
-      <w:r>
-        <w:t>Multivariate and machine-learning models for clinical factors leading to DMC</w:t>
-      </w:r>
-      <w:r>
+    </w:p>
+    <w:p>
+      <w:pPr>
+        <w:rPr>
+          <w:b/>
+          <w:bCs/>
+        </w:rPr>
+      </w:pPr>
+      <w:r>
+        <w:rPr>
+          <w:b/>
+          <w:bCs/>
+        </w:rPr>
+        <w:t>3</w:t>
+      </w:r>
+      <w:r>
+        <w:rPr>
+          <w:b/>
+          <w:bCs/>
+          <w:vertAlign w:val="superscript"/>
+        </w:rPr>
+        <w:t>rd</w:t>
+      </w:r>
+      <w:r>
+        <w:rPr>
+          <w:b/>
+          <w:bCs/>
+        </w:rPr>
+        <w:t xml:space="preserve"> Place </w:t>
+      </w:r>
+      <w:r>
+        <w:rPr>
+          <w:b/>
+          <w:bCs/>
+        </w:rPr>
+        <w:t>Oral Presentation</w:t>
+      </w:r>
+      <w:r>
+        <w:rPr>
+          <w:b/>
+          <w:bCs/>
+        </w:rPr>
+        <w:t xml:space="preserve"> – AAPI</w:t>
+      </w:r>
+      <w:r>
+        <w:rPr>
+          <w:b/>
+          <w:bCs/>
+        </w:rPr>
         <w:t xml:space="preserve"> </w:t>
       </w:r>
-    </w:p>
-    <w:p>
-      <w:pPr>
-        <w:pStyle w:val="ListParagraph"/>
-        <w:numPr>
-          <w:ilvl w:val="0"/>
-          <w:numId w:val="54"/>
-        </w:numPr>
-      </w:pPr>
-      <w:r>
-        <w:t>National collaborations with tissue repository specimens</w:t>
-      </w:r>
-    </w:p>
-    <w:p>
-      <w:pPr>
-        <w:rPr>
-          <w:b/>
-          <w:bCs/>
-        </w:rPr>
-      </w:pPr>
-    </w:p>
-    <w:p>
-      <w:r>
-        <w:rPr>
-          <w:b/>
-          <w:bCs/>
-        </w:rPr>
-        <w:t>Junior Resident (Non-Academic</w:t>
-      </w:r>
-      <w:r>
-        <w:rPr>
-          <w:b/>
-          <w:bCs/>
-        </w:rPr>
-        <w:t>) – Surgical Oncology</w:t>
-      </w:r>
-      <w:r>
-        <w:rPr>
-          <w:b/>
-          <w:bCs/>
-        </w:rPr>
-        <w:t xml:space="preserve"> – KMC, Manipal</w:t>
-      </w:r>
-      <w:r>
-        <w:rPr>
-          <w:b/>
-          <w:bCs/>
-        </w:rPr>
-        <w:t xml:space="preserve"> (2021)</w:t>
-      </w:r>
-    </w:p>
-    <w:p>
-      <w:pPr>
-        <w:pStyle w:val="ListParagraph"/>
-        <w:numPr>
-          <w:ilvl w:val="0"/>
-          <w:numId w:val="53"/>
-        </w:numPr>
-      </w:pPr>
-      <w:r>
-        <w:t xml:space="preserve">Appointment with Dr. </w:t>
-      </w:r>
-      <w:r>
-        <w:t>Naveen</w:t>
-      </w:r>
-      <w:r>
-        <w:t xml:space="preserve"> Kumar, Head of Department, Surgical Oncology</w:t>
+      <w:r>
+        <w:rPr>
+          <w:b/>
+          <w:bCs/>
+        </w:rPr>
+        <w:t>(2020)</w:t>
       </w:r>
     </w:p>
     <w:p>
@@ -932,7 +1026,616 @@
         </w:numPr>
       </w:pPr>
       <w:r>
-        <w:t>Intra-operative: first or second assist in open cases. Second assist in lap / VATS. ~9 major surgeries per week.</w:t>
+        <w:rPr>
+          <w:i/>
+          <w:iCs/>
+        </w:rPr>
+        <w:t>A deductive approach to modeling the spread of COVID-19</w:t>
+      </w:r>
+      <w:r>
+        <w:t xml:space="preserve">. Presented at </w:t>
+      </w:r>
+      <w:r>
+        <w:t>A</w:t>
+      </w:r>
+      <w:r>
+        <w:t>merican Association of Physicians of Indian Origins Virtual Summit 2020</w:t>
+      </w:r>
+    </w:p>
+    <w:p>
+      <w:pPr>
+        <w:rPr>
+          <w:b/>
+          <w:bCs/>
+        </w:rPr>
+      </w:pPr>
+    </w:p>
+    <w:p>
+      <w:pPr>
+        <w:rPr>
+          <w:b/>
+          <w:bCs/>
+        </w:rPr>
+      </w:pPr>
+      <w:r>
+        <w:rPr>
+          <w:b/>
+          <w:bCs/>
+        </w:rPr>
+        <w:t>First Class Honors at Kasturba Medical College, Manipal</w:t>
+      </w:r>
+      <w:r>
+        <w:rPr>
+          <w:b/>
+          <w:bCs/>
+        </w:rPr>
+        <w:t xml:space="preserve"> (2013-2018)</w:t>
+      </w:r>
+    </w:p>
+    <w:p>
+      <w:pPr>
+        <w:pStyle w:val="ListParagraph"/>
+        <w:numPr>
+          <w:ilvl w:val="0"/>
+          <w:numId w:val="45"/>
+        </w:numPr>
+        <w:rPr>
+          <w:b/>
+          <w:bCs/>
+        </w:rPr>
+      </w:pPr>
+      <w:r>
+        <w:t>Medicine (with Psychiatry), Surgery (with Orthopedics), Pediatrics, Pathology, Microbiology, Pharmacology, Physiology, and Biochemistry</w:t>
+      </w:r>
+    </w:p>
+    <w:p>
+      <w:pPr>
+        <w:rPr>
+          <w:b/>
+          <w:bCs/>
+        </w:rPr>
+      </w:pPr>
+    </w:p>
+    <w:p>
+      <w:pPr>
+        <w:rPr>
+          <w:b/>
+          <w:bCs/>
+        </w:rPr>
+      </w:pPr>
+    </w:p>
+    <w:p>
+      <w:pPr>
+        <w:rPr>
+          <w:b/>
+          <w:bCs/>
+        </w:rPr>
+      </w:pPr>
+      <w:r>
+        <w:rPr>
+          <w:b/>
+          <w:bCs/>
+        </w:rPr>
+        <w:t>1</w:t>
+      </w:r>
+      <w:r>
+        <w:rPr>
+          <w:b/>
+          <w:bCs/>
+          <w:vertAlign w:val="superscript"/>
+        </w:rPr>
+        <w:t>st</w:t>
+      </w:r>
+      <w:r>
+        <w:rPr>
+          <w:b/>
+          <w:bCs/>
+        </w:rPr>
+        <w:t xml:space="preserve"> Place Oral Presentation</w:t>
+      </w:r>
+      <w:r>
+        <w:rPr>
+          <w:b/>
+          <w:bCs/>
+        </w:rPr>
+        <w:t xml:space="preserve"> - AFMC</w:t>
+      </w:r>
+      <w:r>
+        <w:rPr>
+          <w:b/>
+          <w:bCs/>
+        </w:rPr>
+        <w:t xml:space="preserve"> </w:t>
+      </w:r>
+      <w:r>
+        <w:t>(2016)</w:t>
+      </w:r>
+    </w:p>
+    <w:p>
+      <w:pPr>
+        <w:pStyle w:val="ListParagraph"/>
+        <w:numPr>
+          <w:ilvl w:val="0"/>
+          <w:numId w:val="17"/>
+        </w:numPr>
+        <w:rPr>
+          <w:i/>
+          <w:iCs/>
+        </w:rPr>
+      </w:pPr>
+      <w:r>
+        <w:rPr>
+          <w:i/>
+          <w:iCs/>
+        </w:rPr>
+        <w:lastRenderedPageBreak/>
+        <w:t>Invasive Rhabdomyosarcoma of the Nasopharynx and Cranium in a 21-year-old male</w:t>
+      </w:r>
+      <w:r>
+        <w:t>. Presented at Illuminati, Armed Forces Medical College, Pune, India</w:t>
+      </w:r>
+      <w:r>
+        <w:t>.</w:t>
+      </w:r>
+    </w:p>
+    <w:p/>
+    <w:p>
+      <w:pPr>
+        <w:rPr>
+          <w:b/>
+          <w:bCs/>
+        </w:rPr>
+      </w:pPr>
+      <w:r>
+        <w:rPr>
+          <w:b/>
+          <w:bCs/>
+        </w:rPr>
+        <w:t xml:space="preserve">Washington University Summer Undergraduate Research Fellowship </w:t>
+      </w:r>
+      <w:r>
+        <w:t>(201</w:t>
+      </w:r>
+      <w:r>
+        <w:t>0</w:t>
+      </w:r>
+      <w:r>
+        <w:t>)</w:t>
+      </w:r>
+    </w:p>
+    <w:p>
+      <w:pPr>
+        <w:pStyle w:val="ListParagraph"/>
+        <w:numPr>
+          <w:ilvl w:val="0"/>
+          <w:numId w:val="16"/>
+        </w:numPr>
+      </w:pPr>
+      <w:r>
+        <w:t>Dr. Igor Efimov Lab, Department of Biomedical Engineering</w:t>
+      </w:r>
+    </w:p>
+    <w:p>
+      <w:pPr>
+        <w:pStyle w:val="ListParagraph"/>
+        <w:numPr>
+          <w:ilvl w:val="0"/>
+          <w:numId w:val="16"/>
+        </w:numPr>
+      </w:pPr>
+      <w:r>
+        <w:t xml:space="preserve">Research </w:t>
+      </w:r>
+      <w:r>
+        <w:t>focus</w:t>
+      </w:r>
+      <w:r>
+        <w:t xml:space="preserve">: </w:t>
+      </w:r>
+      <w:r>
+        <w:t>roll of proline-rich tyrosine kinase 2 in ventricular fibrillation</w:t>
+      </w:r>
+    </w:p>
+    <w:p>
+      <w:pPr>
+        <w:pStyle w:val="Heading1"/>
+      </w:pPr>
+      <w:r>
+        <w:t>Professional Experience</w:t>
+      </w:r>
+    </w:p>
+    <w:p>
+      <w:pPr>
+        <w:rPr>
+          <w:b/>
+          <w:bCs/>
+        </w:rPr>
+      </w:pPr>
+      <w:r>
+        <w:rPr>
+          <w:b/>
+          <w:bCs/>
+        </w:rPr>
+        <w:t xml:space="preserve">PREPAREDx </w:t>
+      </w:r>
+      <w:r>
+        <w:rPr>
+          <w:b/>
+          <w:bCs/>
+        </w:rPr>
+        <w:t>(2021-Present)</w:t>
+      </w:r>
+    </w:p>
+    <w:p>
+      <w:r>
+        <w:t>Online and mHealth software-as-a-solution platform</w:t>
+      </w:r>
+    </w:p>
+    <w:p/>
+    <w:p>
+      <w:r>
+        <w:t>Co-founder and Chief Technology Officer</w:t>
+      </w:r>
+    </w:p>
+    <w:p>
+      <w:pPr>
+        <w:pStyle w:val="ListParagraph"/>
+        <w:numPr>
+          <w:ilvl w:val="0"/>
+          <w:numId w:val="47"/>
+        </w:numPr>
+      </w:pPr>
+      <w:r>
+        <w:t xml:space="preserve">Developed an end-to-end communication and workflow solution that improves emergency care outcomes </w:t>
+      </w:r>
+    </w:p>
+    <w:p>
+      <w:pPr>
+        <w:pStyle w:val="ListParagraph"/>
+        <w:numPr>
+          <w:ilvl w:val="0"/>
+          <w:numId w:val="47"/>
+        </w:numPr>
+      </w:pPr>
+      <w:r>
+        <w:t>Cellular-based, cost-effective, encrypted, and self-hosted communication system between ambulance services, emergency departments, and consult services</w:t>
+      </w:r>
+    </w:p>
+    <w:p>
+      <w:pPr>
+        <w:pStyle w:val="ListParagraph"/>
+        <w:numPr>
+          <w:ilvl w:val="0"/>
+          <w:numId w:val="47"/>
+        </w:numPr>
+      </w:pPr>
+      <w:r>
+        <w:t>Coordinating pilot study at Kasturba Medical College, Manipal (India)</w:t>
+      </w:r>
+    </w:p>
+    <w:p/>
+    <w:p>
+      <w:r>
+        <w:rPr>
+          <w:b/>
+          <w:bCs/>
+        </w:rPr>
+        <w:t xml:space="preserve">MBBS </w:t>
+      </w:r>
+      <w:r>
+        <w:rPr>
+          <w:b/>
+          <w:bCs/>
+        </w:rPr>
+        <w:t xml:space="preserve">Internship </w:t>
+      </w:r>
+      <w:r>
+        <w:rPr>
+          <w:b/>
+          <w:bCs/>
+        </w:rPr>
+        <w:t>(2018-2020)</w:t>
+      </w:r>
+    </w:p>
+    <w:p>
+      <w:r>
+        <w:t xml:space="preserve">Role comparable to a US PGY-1 Transitional Year. Following the Final MBBS examinations, </w:t>
+      </w:r>
+      <w:r>
+        <w:t xml:space="preserve">Indian </w:t>
+      </w:r>
+      <w:r>
+        <w:t>doctors</w:t>
+      </w:r>
+      <w:r>
+        <w:t xml:space="preserve"> complete a</w:t>
+      </w:r>
+      <w:r>
+        <w:t xml:space="preserve"> “c</w:t>
+      </w:r>
+      <w:r>
+        <w:t>ompulsory</w:t>
+      </w:r>
+      <w:r>
+        <w:t xml:space="preserve"> </w:t>
+      </w:r>
+      <w:r>
+        <w:t>rotating internship</w:t>
+      </w:r>
+      <w:r>
+        <w:t xml:space="preserve">”. </w:t>
+      </w:r>
+      <w:r>
+        <w:t>Intern/house doctor in</w:t>
+      </w:r>
+      <w:r>
+        <w:t xml:space="preserve"> </w:t>
+      </w:r>
+      <w:r>
+        <w:t>11 departments</w:t>
+      </w:r>
+      <w:r>
+        <w:t xml:space="preserve">, </w:t>
+      </w:r>
+      <w:r>
+        <w:t>across</w:t>
+      </w:r>
+      <w:r>
+        <w:t xml:space="preserve"> primary, secondary, and tertiary care settings</w:t>
+      </w:r>
+      <w:r>
+        <w:t>,</w:t>
+      </w:r>
+      <w:r>
+        <w:t xml:space="preserve"> </w:t>
+      </w:r>
+      <w:r>
+        <w:t>treating</w:t>
+      </w:r>
+      <w:r>
+        <w:t xml:space="preserve"> patients </w:t>
+      </w:r>
+      <w:r>
+        <w:t xml:space="preserve">speaking </w:t>
+      </w:r>
+      <w:r>
+        <w:t>English, Hindi, and Kannada.</w:t>
+      </w:r>
+      <w:r>
+        <w:t xml:space="preserve"> Primary location: Kasturba </w:t>
+      </w:r>
+      <w:r>
+        <w:t xml:space="preserve">Medical College, Manipal, KA, </w:t>
+      </w:r>
+      <w:r>
+        <w:t>India</w:t>
+      </w:r>
+    </w:p>
+    <w:p/>
+    <w:p>
+      <w:r>
+        <w:t>General Surgery</w:t>
+      </w:r>
+      <w:r>
+        <w:t xml:space="preserve"> (6 weeks)</w:t>
+      </w:r>
+    </w:p>
+    <w:p>
+      <w:pPr>
+        <w:pStyle w:val="ListParagraph"/>
+        <w:numPr>
+          <w:ilvl w:val="0"/>
+          <w:numId w:val="32"/>
+        </w:numPr>
+      </w:pPr>
+      <w:r>
+        <w:rPr>
+          <w:i/>
+          <w:iCs/>
+        </w:rPr>
+        <w:t>Kasturba Medical College, Manipal</w:t>
+      </w:r>
+      <w:r>
+        <w:rPr>
+          <w:i/>
+          <w:iCs/>
+        </w:rPr>
+        <w:t xml:space="preserve">: </w:t>
+      </w:r>
+      <w:r>
+        <w:rPr>
+          <w:i/>
+          <w:iCs/>
+        </w:rPr>
+        <w:t xml:space="preserve">Direct </w:t>
+      </w:r>
+      <w:r>
+        <w:t>responsibility</w:t>
+      </w:r>
+      <w:r>
+        <w:t xml:space="preserve"> for ~</w:t>
+      </w:r>
+      <w:r>
+        <w:t xml:space="preserve"> 10 </w:t>
+      </w:r>
+      <w:r>
+        <w:t>in-</w:t>
+      </w:r>
+      <w:r>
+        <w:t>patients</w:t>
+      </w:r>
+      <w:r>
+        <w:t xml:space="preserve"> </w:t>
+      </w:r>
+      <w:r>
+        <w:t>on service</w:t>
+      </w:r>
+      <w:r>
+        <w:t>, ER call</w:t>
+      </w:r>
+      <w:r>
+        <w:t>, out-patient clinic services</w:t>
+      </w:r>
+    </w:p>
+    <w:p>
+      <w:pPr>
+        <w:pStyle w:val="ListParagraph"/>
+        <w:numPr>
+          <w:ilvl w:val="0"/>
+          <w:numId w:val="32"/>
+        </w:numPr>
+      </w:pPr>
+      <w:r>
+        <w:t>Intra-operative</w:t>
+      </w:r>
+      <w:r>
+        <w:t xml:space="preserve">: first or second assist in open and laparoscopic </w:t>
+      </w:r>
+      <w:r>
+        <w:t xml:space="preserve">general surgical </w:t>
+      </w:r>
+      <w:r>
+        <w:t>cases</w:t>
+      </w:r>
+    </w:p>
+    <w:p>
+      <w:pPr>
+        <w:pStyle w:val="ListParagraph"/>
+        <w:numPr>
+          <w:ilvl w:val="0"/>
+          <w:numId w:val="32"/>
+        </w:numPr>
+      </w:pPr>
+      <w:r>
+        <w:rPr>
+          <w:i/>
+          <w:iCs/>
+        </w:rPr>
+        <w:t>Jackson Park Hospital, Chicago, IL (Abroad rotation)</w:t>
+      </w:r>
+    </w:p>
+    <w:p/>
+    <w:p>
+      <w:r>
+        <w:t>Orthopedic Surgery (4 weeks)</w:t>
+      </w:r>
+    </w:p>
+    <w:p>
+      <w:pPr>
+        <w:pStyle w:val="ListParagraph"/>
+        <w:numPr>
+          <w:ilvl w:val="0"/>
+          <w:numId w:val="36"/>
+        </w:numPr>
+      </w:pPr>
+      <w:r>
+        <w:t xml:space="preserve">In-patient management on the spine service, </w:t>
+      </w:r>
+      <w:proofErr w:type="gramStart"/>
+      <w:r>
+        <w:t>directly responsible</w:t>
+      </w:r>
+      <w:proofErr w:type="gramEnd"/>
+      <w:r>
+        <w:t xml:space="preserve"> for ~ 5-7 patients, trauma call, out-patient evaluation and follow-up</w:t>
+      </w:r>
+    </w:p>
+    <w:p>
+      <w:pPr>
+        <w:pStyle w:val="ListParagraph"/>
+        <w:numPr>
+          <w:ilvl w:val="0"/>
+          <w:numId w:val="36"/>
+        </w:numPr>
+      </w:pPr>
+      <w:r>
+        <w:t>Second assistant in spine cases. First assist in trauma. Lead in traction pinning</w:t>
+      </w:r>
+    </w:p>
+    <w:p/>
+    <w:p>
+      <w:r>
+        <w:t>Emergency Medicine (2 weeks mandated + 4 weeks additional)</w:t>
+      </w:r>
+    </w:p>
+    <w:p>
+      <w:pPr>
+        <w:pStyle w:val="ListParagraph"/>
+        <w:numPr>
+          <w:ilvl w:val="0"/>
+          <w:numId w:val="38"/>
+        </w:numPr>
+      </w:pPr>
+      <w:r>
+        <w:rPr>
+          <w:i/>
+          <w:iCs/>
+        </w:rPr>
+        <w:t xml:space="preserve">Kasturba Medical College, </w:t>
+      </w:r>
+      <w:r>
+        <w:rPr>
+          <w:i/>
+          <w:iCs/>
+        </w:rPr>
+        <w:t>Manipal</w:t>
+      </w:r>
+      <w:r>
+        <w:t xml:space="preserve">: </w:t>
+      </w:r>
+      <w:r>
+        <w:t>Level</w:t>
+      </w:r>
+      <w:r>
+        <w:t xml:space="preserve"> 1 trauma center. Lead physician for yellow and green zone. </w:t>
+      </w:r>
+      <w:r>
+        <w:t>Assisted attending</w:t>
+      </w:r>
+      <w:r>
+        <w:t>s with</w:t>
+      </w:r>
+      <w:r>
+        <w:t xml:space="preserve"> </w:t>
+      </w:r>
+      <w:r>
+        <w:t xml:space="preserve">blue-zone critical, </w:t>
+      </w:r>
+      <w:r>
+        <w:t>trauma</w:t>
+      </w:r>
+      <w:r>
+        <w:t xml:space="preserve">, and </w:t>
+      </w:r>
+      <w:r>
+        <w:t>ED-</w:t>
+      </w:r>
+      <w:r>
+        <w:t>ICU patients</w:t>
+      </w:r>
+    </w:p>
+    <w:p>
+      <w:pPr>
+        <w:pStyle w:val="ListParagraph"/>
+        <w:numPr>
+          <w:ilvl w:val="0"/>
+          <w:numId w:val="38"/>
+        </w:numPr>
+      </w:pPr>
+      <w:r>
+        <w:rPr>
+          <w:i/>
+          <w:iCs/>
+        </w:rPr>
+        <w:t>Jackson Park Hospital, Chicago, IL (Abroad rotation)</w:t>
+      </w:r>
+    </w:p>
+    <w:p/>
+    <w:p/>
+    <w:p/>
+    <w:p>
+      <w:r>
+        <w:t>Community (Family) Medicine (8 weeks)</w:t>
       </w:r>
     </w:p>
     <w:p>
@@ -944,147 +1647,34 @@
         </w:numPr>
       </w:pPr>
       <w:r>
-        <w:t>In-patient pre-operative and post-operative management with ~15 patients on service</w:t>
-      </w:r>
-    </w:p>
-    <w:p>
-      <w:pPr>
-        <w:pStyle w:val="Heading1"/>
-      </w:pPr>
-      <w:r>
-        <w:t>Honors and Awards</w:t>
-      </w:r>
-    </w:p>
-    <w:p>
-      <w:pPr>
-        <w:rPr>
-          <w:b/>
-          <w:bCs/>
-        </w:rPr>
-      </w:pPr>
-      <w:r>
-        <w:rPr>
-          <w:b/>
-          <w:bCs/>
-        </w:rPr>
-        <w:t>Rush Public Voices Fellowship</w:t>
-      </w:r>
-      <w:r>
-        <w:t xml:space="preserve"> </w:t>
-      </w:r>
-      <w:r>
-        <w:rPr>
-          <w:b/>
-          <w:bCs/>
-        </w:rPr>
-        <w:t>(2021-present)</w:t>
-      </w:r>
-    </w:p>
-    <w:p>
-      <w:pPr>
-        <w:pStyle w:val="ListParagraph"/>
-        <w:numPr>
-          <w:ilvl w:val="0"/>
-          <w:numId w:val="55"/>
-        </w:numPr>
-        <w:rPr>
-          <w:b/>
-          <w:bCs/>
-        </w:rPr>
-      </w:pPr>
-      <w:r>
-        <w:t>Full scholarship</w:t>
-      </w:r>
-      <w:r>
-        <w:t xml:space="preserve"> for the 40-member Rush </w:t>
-      </w:r>
-      <w:r>
-        <w:t xml:space="preserve">cohort </w:t>
-      </w:r>
-      <w:r>
-        <w:t>to the</w:t>
-      </w:r>
-      <w:r>
-        <w:t xml:space="preserve"> Op-Ed Project</w:t>
-      </w:r>
-      <w:r>
-        <w:t xml:space="preserve">. The program </w:t>
-      </w:r>
-      <w:r>
-        <w:t xml:space="preserve">provides instruction and mentorship </w:t>
-      </w:r>
-      <w:r>
-        <w:t>towards publishing op-ed articles with the media</w:t>
-      </w:r>
-    </w:p>
-    <w:p>
-      <w:pPr>
-        <w:pStyle w:val="ListParagraph"/>
-        <w:rPr>
-          <w:b/>
-          <w:bCs/>
-        </w:rPr>
-      </w:pPr>
-      <w:r>
-        <w:t xml:space="preserve"> </w:t>
-      </w:r>
-    </w:p>
-    <w:p>
-      <w:pPr>
-        <w:rPr>
-          <w:b/>
-          <w:bCs/>
-        </w:rPr>
-      </w:pPr>
-      <w:r>
-        <w:rPr>
-          <w:b/>
-          <w:bCs/>
-        </w:rPr>
-        <w:t>3</w:t>
-      </w:r>
-      <w:r>
-        <w:rPr>
-          <w:b/>
-          <w:bCs/>
-          <w:vertAlign w:val="superscript"/>
-        </w:rPr>
-        <w:t>rd</w:t>
-      </w:r>
-      <w:r>
-        <w:rPr>
-          <w:b/>
-          <w:bCs/>
-        </w:rPr>
-        <w:t xml:space="preserve"> Place </w:t>
-      </w:r>
-      <w:r>
-        <w:rPr>
-          <w:b/>
-          <w:bCs/>
-        </w:rPr>
-        <w:t>Oral Presentation</w:t>
-      </w:r>
-      <w:r>
-        <w:rPr>
-          <w:b/>
-          <w:bCs/>
-        </w:rPr>
-        <w:t xml:space="preserve"> – AAPI</w:t>
-      </w:r>
-      <w:r>
-        <w:rPr>
-          <w:b/>
-          <w:bCs/>
-        </w:rPr>
-        <w:t xml:space="preserve"> </w:t>
-      </w:r>
-      <w:r>
-        <w:rPr>
-          <w:b/>
-          <w:bCs/>
-        </w:rPr>
-        <w:t>(2020)</w:t>
+        <w:rPr>
+          <w:i/>
+          <w:iCs/>
+        </w:rPr>
+        <w:lastRenderedPageBreak/>
+        <w:t>Rural Primary Healthcare Centers (PHC) in Udupi District</w:t>
+      </w:r>
+      <w:r>
+        <w:rPr>
+          <w:i/>
+          <w:iCs/>
+        </w:rPr>
+        <w:t>, KA</w:t>
+      </w:r>
+      <w:r>
+        <w:t xml:space="preserve">: out-patient clinic, managing </w:t>
+      </w:r>
+      <w:r>
+        <w:t xml:space="preserve">~5-10 </w:t>
+      </w:r>
+      <w:r>
+        <w:t>adult patients</w:t>
+      </w:r>
+      <w:r>
+        <w:t xml:space="preserve"> per day</w:t>
+      </w:r>
+      <w:r>
+        <w:t xml:space="preserve"> in the capacity of a family medicine physician</w:t>
       </w:r>
     </w:p>
     <w:p>
@@ -1100,46 +1690,10 @@
           <w:i/>
           <w:iCs/>
         </w:rPr>
-        <w:t>A deductive approach to modeling the spread of COVID-19</w:t>
-      </w:r>
-      <w:r>
-        <w:t xml:space="preserve">. Presented at </w:t>
-      </w:r>
-      <w:r>
-        <w:t>A</w:t>
-      </w:r>
-      <w:r>
-        <w:t>merican Association of Physicians of Indian Origins Virtual Summit 2020</w:t>
-      </w:r>
-    </w:p>
-    <w:p>
-      <w:pPr>
-        <w:rPr>
-          <w:b/>
-          <w:bCs/>
-        </w:rPr>
-      </w:pPr>
-    </w:p>
-    <w:p>
-      <w:pPr>
-        <w:rPr>
-          <w:b/>
-          <w:bCs/>
-        </w:rPr>
-      </w:pPr>
-      <w:r>
-        <w:rPr>
-          <w:b/>
-          <w:bCs/>
-        </w:rPr>
-        <w:t>First Class Honors at Kasturba Medical College, Manipal</w:t>
-      </w:r>
-      <w:r>
-        <w:rPr>
-          <w:b/>
-          <w:bCs/>
-        </w:rPr>
-        <w:t xml:space="preserve"> (2013-2018)</w:t>
+        <w:t>Dr. TMA Pai Rotary Hospital, Karkala, KA</w:t>
+      </w:r>
+      <w:r>
+        <w:t xml:space="preserve"> (Remote rural secondary care hospital): in-patient, out-patient, and emergency department duty for pediatric, OB/Gyn, and adult emergent patients.</w:t>
       </w:r>
     </w:p>
     <w:p>
@@ -1147,79 +1701,47 @@
         <w:pStyle w:val="ListParagraph"/>
         <w:numPr>
           <w:ilvl w:val="0"/>
-          <w:numId w:val="45"/>
+          <w:numId w:val="31"/>
         </w:numPr>
-        <w:rPr>
-          <w:b/>
-          <w:bCs/>
-        </w:rPr>
-      </w:pPr>
-      <w:r>
-        <w:t>Medicine (with Psychiatry), Surgery (with Orthopedics), Pediatrics, Pathology, Microbiology, Pharmacology, Physiology, and Biochemistry</w:t>
-      </w:r>
-    </w:p>
-    <w:p>
-      <w:pPr>
-        <w:rPr>
-          <w:b/>
-          <w:bCs/>
-        </w:rPr>
-      </w:pPr>
-    </w:p>
-    <w:p>
-      <w:pPr>
-        <w:rPr>
-          <w:b/>
-          <w:bCs/>
-        </w:rPr>
-      </w:pPr>
-    </w:p>
-    <w:p>
-      <w:pPr>
-        <w:rPr>
-          <w:b/>
-          <w:bCs/>
-        </w:rPr>
-      </w:pPr>
-      <w:r>
-        <w:rPr>
-          <w:b/>
-          <w:bCs/>
-        </w:rPr>
-        <w:lastRenderedPageBreak/>
-        <w:t>1</w:t>
-      </w:r>
-      <w:r>
-        <w:rPr>
-          <w:b/>
-          <w:bCs/>
-          <w:vertAlign w:val="superscript"/>
-        </w:rPr>
-        <w:t>st</w:t>
-      </w:r>
-      <w:r>
-        <w:rPr>
-          <w:b/>
-          <w:bCs/>
-        </w:rPr>
-        <w:t xml:space="preserve"> Place Oral Presentation</w:t>
-      </w:r>
-      <w:r>
-        <w:rPr>
-          <w:b/>
-          <w:bCs/>
-        </w:rPr>
-        <w:t xml:space="preserve"> - AFMC</w:t>
-      </w:r>
-      <w:r>
-        <w:rPr>
-          <w:b/>
-          <w:bCs/>
-        </w:rPr>
-        <w:t xml:space="preserve"> </w:t>
-      </w:r>
-      <w:r>
-        <w:t>(2016)</w:t>
+      </w:pPr>
+      <w:r>
+        <w:t xml:space="preserve">Preventative and social medicine: </w:t>
+      </w:r>
+      <w:r>
+        <w:t>c</w:t>
+      </w:r>
+      <w:r>
+        <w:t xml:space="preserve">ommunity surveillance of </w:t>
+      </w:r>
+      <w:r>
+        <w:t xml:space="preserve">HIV, </w:t>
+      </w:r>
+      <w:r>
+        <w:t>l</w:t>
+      </w:r>
+      <w:r>
+        <w:t xml:space="preserve">eprosy, </w:t>
+      </w:r>
+      <w:r>
+        <w:t>t</w:t>
+      </w:r>
+      <w:r>
+        <w:t xml:space="preserve">uberculosis, complications from </w:t>
+      </w:r>
+      <w:r>
+        <w:t>d</w:t>
+      </w:r>
+      <w:r>
+        <w:t>iabetes</w:t>
+      </w:r>
+    </w:p>
+    <w:p/>
+    <w:p>
+      <w:r>
+        <w:t>Obstetrics and Gynecology</w:t>
+      </w:r>
+      <w:r>
+        <w:t xml:space="preserve"> (8 weeks)</w:t>
       </w:r>
     </w:p>
     <w:p>
@@ -1227,50 +1749,38 @@
         <w:pStyle w:val="ListParagraph"/>
         <w:numPr>
           <w:ilvl w:val="0"/>
-          <w:numId w:val="17"/>
+          <w:numId w:val="33"/>
         </w:numPr>
-        <w:rPr>
-          <w:i/>
-          <w:iCs/>
-        </w:rPr>
-      </w:pPr>
-      <w:r>
-        <w:rPr>
-          <w:i/>
-          <w:iCs/>
-        </w:rPr>
-        <w:t>Invasive Rhabdomyosarcoma of the Nasopharynx and Cranium in a 21-year-old male</w:t>
-      </w:r>
-      <w:r>
-        <w:t>. Presented at Illuminati, Armed Forces Medical College, Pune, India</w:t>
+      </w:pPr>
+      <w:r>
+        <w:t>In-patient</w:t>
+      </w:r>
+      <w:r>
+        <w:t>/out-patient</w:t>
+      </w:r>
+      <w:r>
+        <w:t xml:space="preserve"> management of </w:t>
+      </w:r>
+      <w:r>
+        <w:t>~ 5-15 patients directly in services</w:t>
+      </w:r>
+      <w:r>
+        <w:t xml:space="preserve">, including </w:t>
+      </w:r>
+      <w:r>
+        <w:t xml:space="preserve">high-risk pregnancy, </w:t>
+      </w:r>
+      <w:r>
+        <w:t xml:space="preserve">fetal medicine, </w:t>
+      </w:r>
+      <w:r>
+        <w:t>oncology</w:t>
       </w:r>
       <w:r>
         <w:t>.</w:t>
       </w:r>
-    </w:p>
-    <w:p/>
-    <w:p>
-      <w:pPr>
-        <w:rPr>
-          <w:b/>
-          <w:bCs/>
-        </w:rPr>
-      </w:pPr>
-      <w:r>
-        <w:rPr>
-          <w:b/>
-          <w:bCs/>
-        </w:rPr>
-        <w:t xml:space="preserve">Washington University Summer Undergraduate Research Fellowship </w:t>
-      </w:r>
-      <w:r>
-        <w:t>(201</w:t>
-      </w:r>
-      <w:r>
-        <w:t>0</w:t>
-      </w:r>
-      <w:r>
-        <w:t>)</w:t>
+      <w:r>
+        <w:t xml:space="preserve"> Intra-op first or second assistant</w:t>
       </w:r>
     </w:p>
     <w:p>
@@ -1278,11 +1788,27 @@
         <w:pStyle w:val="ListParagraph"/>
         <w:numPr>
           <w:ilvl w:val="0"/>
-          <w:numId w:val="16"/>
+          <w:numId w:val="33"/>
         </w:numPr>
       </w:pPr>
       <w:r>
-        <w:t>Dr. Igor Efimov Lab, Department of Biomedical Engineering</w:t>
+        <w:rPr>
+          <w:i/>
+          <w:iCs/>
+        </w:rPr>
+        <w:t>Labor Theater</w:t>
+      </w:r>
+      <w:r>
+        <w:t xml:space="preserve">: </w:t>
+      </w:r>
+      <w:r>
+        <w:t>conducted / assisted deliveries, m</w:t>
+      </w:r>
+      <w:r>
+        <w:t>onitore</w:t>
+      </w:r>
+      <w:r>
+        <w:t>d/augmented progress of labor</w:t>
       </w:r>
     </w:p>
     <w:p>
@@ -1290,61 +1816,43 @@
         <w:pStyle w:val="ListParagraph"/>
         <w:numPr>
           <w:ilvl w:val="0"/>
-          <w:numId w:val="16"/>
+          <w:numId w:val="33"/>
         </w:numPr>
       </w:pPr>
       <w:r>
-        <w:t xml:space="preserve">Research </w:t>
-      </w:r>
-      <w:r>
-        <w:t>focus</w:t>
+        <w:rPr>
+          <w:i/>
+          <w:iCs/>
+        </w:rPr>
+        <w:t>Manipal Artificial Reproductive Centre</w:t>
+      </w:r>
+      <w:r>
+        <w:rPr>
+          <w:i/>
+          <w:iCs/>
+        </w:rPr>
+        <w:softHyphen/>
       </w:r>
       <w:r>
         <w:t xml:space="preserve">: </w:t>
       </w:r>
       <w:r>
-        <w:t>roll of proline-rich tyrosine kinase 2 in ventricular fibrillation</w:t>
-      </w:r>
-    </w:p>
-    <w:p>
-      <w:pPr>
-        <w:pStyle w:val="Heading1"/>
-      </w:pPr>
-      <w:r>
-        <w:t>Professional Experience</w:t>
-      </w:r>
-    </w:p>
-    <w:p>
-      <w:pPr>
-        <w:rPr>
-          <w:b/>
-          <w:bCs/>
-        </w:rPr>
-      </w:pPr>
-      <w:r>
-        <w:rPr>
-          <w:b/>
-          <w:bCs/>
-        </w:rPr>
-        <w:t xml:space="preserve">PREPAREDx </w:t>
-      </w:r>
-      <w:r>
-        <w:rPr>
-          <w:b/>
-          <w:bCs/>
-        </w:rPr>
-        <w:t>(2021-Present)</w:t>
-      </w:r>
-    </w:p>
-    <w:p>
-      <w:r>
-        <w:t>Online and mHealth software-as-a-solution platform</w:t>
+        <w:t>evaluated</w:t>
+      </w:r>
+      <w:r>
+        <w:t xml:space="preserve"> for causes of infertility, </w:t>
+      </w:r>
+      <w:r>
+        <w:t xml:space="preserve">assisted in management via ovulation induction, </w:t>
+      </w:r>
+      <w:r>
+        <w:t>IUI, IVF</w:t>
       </w:r>
     </w:p>
     <w:p/>
     <w:p>
       <w:r>
-        <w:t>Co-founder and Chief Technology Officer</w:t>
+        <w:t>Internal Medicine (6 weeks mandated + 4 weeks additional research)</w:t>
       </w:r>
     </w:p>
     <w:p>
@@ -1352,11 +1860,32 @@
         <w:pStyle w:val="ListParagraph"/>
         <w:numPr>
           <w:ilvl w:val="0"/>
-          <w:numId w:val="47"/>
+          <w:numId w:val="34"/>
         </w:numPr>
       </w:pPr>
       <w:r>
-        <w:t xml:space="preserve">Developed an end-to-end communication and workflow solution that improves emergency care outcomes </w:t>
+        <w:t>In-patient management</w:t>
+      </w:r>
+      <w:r>
+        <w:t xml:space="preserve"> of ~5-10 patients</w:t>
+      </w:r>
+      <w:r>
+        <w:t xml:space="preserve"> in ICU, step-down tele, and ward patients</w:t>
+      </w:r>
+      <w:r>
+        <w:t xml:space="preserve">. Consult services and ER </w:t>
+      </w:r>
+      <w:r>
+        <w:t>call duties.</w:t>
+      </w:r>
+      <w:r>
+        <w:t xml:space="preserve"> </w:t>
+      </w:r>
+      <w:r>
+        <w:t>Out-patient</w:t>
+      </w:r>
+      <w:r>
+        <w:t xml:space="preserve"> adult clinic and university student clinic</w:t>
       </w:r>
     </w:p>
     <w:p>
@@ -1364,11 +1893,19 @@
         <w:pStyle w:val="ListParagraph"/>
         <w:numPr>
           <w:ilvl w:val="0"/>
-          <w:numId w:val="47"/>
+          <w:numId w:val="34"/>
         </w:numPr>
       </w:pPr>
       <w:r>
-        <w:t>Cellular-based, cost-effective, encrypted, and self-hosted communication system between ambulance services, emergency departments, and consult services</w:t>
+        <w:t>COVID-19 research</w:t>
+      </w:r>
+      <w:r>
+        <w:t xml:space="preserve"> during non-clinical lockdown</w:t>
+      </w:r>
+    </w:p>
+    <w:p>
+      <w:r>
+        <w:t>Psychiatry (4 weeks)</w:t>
       </w:r>
     </w:p>
     <w:p>
@@ -1376,118 +1913,18 @@
         <w:pStyle w:val="ListParagraph"/>
         <w:numPr>
           <w:ilvl w:val="0"/>
-          <w:numId w:val="47"/>
+          <w:numId w:val="37"/>
         </w:numPr>
       </w:pPr>
       <w:r>
-        <w:t>Coordinating pilot study at Kasturba Medical College, Manipal (India)</w:t>
-      </w:r>
-    </w:p>
-    <w:p/>
-    <w:p>
-      <w:r>
-        <w:rPr>
-          <w:b/>
-          <w:bCs/>
-        </w:rPr>
-        <w:t xml:space="preserve">MBBS </w:t>
-      </w:r>
-      <w:r>
-        <w:rPr>
-          <w:b/>
-          <w:bCs/>
-        </w:rPr>
-        <w:t xml:space="preserve">Internship </w:t>
-      </w:r>
-      <w:r>
-        <w:rPr>
-          <w:b/>
-          <w:bCs/>
-        </w:rPr>
-        <w:t>(2018-2020)</w:t>
-      </w:r>
-    </w:p>
-    <w:p>
-      <w:r>
-        <w:t xml:space="preserve">Role comparable to a US PGY-1 Transitional Year. Following the Final MBBS examinations, </w:t>
-      </w:r>
-      <w:r>
-        <w:t xml:space="preserve">Indian </w:t>
-      </w:r>
-      <w:r>
-        <w:t>doctors</w:t>
-      </w:r>
-      <w:r>
-        <w:t xml:space="preserve"> complete a</w:t>
-      </w:r>
-      <w:r>
-        <w:t xml:space="preserve"> “c</w:t>
-      </w:r>
-      <w:r>
-        <w:t>ompulsory</w:t>
-      </w:r>
-      <w:r>
-        <w:t xml:space="preserve"> </w:t>
-      </w:r>
-      <w:r>
-        <w:t>rotating internship</w:t>
-      </w:r>
-      <w:r>
-        <w:t xml:space="preserve">”. </w:t>
-      </w:r>
-      <w:r>
-        <w:t>Intern/house doctor in</w:t>
-      </w:r>
-      <w:r>
-        <w:t xml:space="preserve"> </w:t>
-      </w:r>
-      <w:r>
-        <w:t>11 departments</w:t>
-      </w:r>
-      <w:r>
-        <w:t xml:space="preserve">, </w:t>
-      </w:r>
-      <w:r>
-        <w:t>across</w:t>
-      </w:r>
-      <w:r>
-        <w:t xml:space="preserve"> primary, secondary, and tertiary care settings</w:t>
-      </w:r>
-      <w:r>
-        <w:t>,</w:t>
-      </w:r>
-      <w:r>
-        <w:t xml:space="preserve"> </w:t>
-      </w:r>
-      <w:r>
-        <w:t>treating</w:t>
-      </w:r>
-      <w:r>
-        <w:t xml:space="preserve"> patients </w:t>
-      </w:r>
-      <w:r>
-        <w:t xml:space="preserve">speaking </w:t>
-      </w:r>
-      <w:r>
-        <w:t>English, Hindi, and Kannada.</w:t>
-      </w:r>
-      <w:r>
-        <w:t xml:space="preserve"> Primary location: Kasturba </w:t>
-      </w:r>
-      <w:r>
-        <w:t xml:space="preserve">Medical College, Manipal, KA, </w:t>
-      </w:r>
-      <w:r>
-        <w:t>India</w:t>
-      </w:r>
-    </w:p>
-    <w:p/>
-    <w:p>
-      <w:r>
-        <w:t>General Surgery</w:t>
-      </w:r>
-      <w:r>
-        <w:t xml:space="preserve"> (6 weeks)</w:t>
+        <w:rPr>
+          <w:i/>
+          <w:iCs/>
+        </w:rPr>
+        <w:t xml:space="preserve">Streamwood Behavioral Healthcare System, Streamwood, IL, USA (Abroad rotation):  </w:t>
+      </w:r>
+      <w:r>
+        <w:t>In-patient child psychiatry, assisting attending with ~15-20 acute patients</w:t>
       </w:r>
     </w:p>
     <w:p>
@@ -1495,56 +1932,20 @@
         <w:pStyle w:val="ListParagraph"/>
         <w:numPr>
           <w:ilvl w:val="0"/>
-          <w:numId w:val="32"/>
+          <w:numId w:val="37"/>
         </w:numPr>
       </w:pPr>
       <w:r>
-        <w:rPr>
-          <w:i/>
-          <w:iCs/>
-        </w:rPr>
-        <w:t>Kasturba Medical College, Manipal</w:t>
-      </w:r>
-      <w:r>
-        <w:rPr>
-          <w:i/>
-          <w:iCs/>
-        </w:rPr>
-        <w:t xml:space="preserve">: </w:t>
-      </w:r>
-      <w:r>
-        <w:rPr>
-          <w:i/>
-          <w:iCs/>
-        </w:rPr>
-        <w:t xml:space="preserve">Direct </w:t>
-      </w:r>
-      <w:r>
-        <w:t>responsibility</w:t>
-      </w:r>
-      <w:r>
-        <w:t xml:space="preserve"> for ~</w:t>
-      </w:r>
-      <w:r>
-        <w:t xml:space="preserve"> 10 </w:t>
-      </w:r>
-      <w:r>
-        <w:t>in-</w:t>
-      </w:r>
-      <w:r>
-        <w:t>patients</w:t>
-      </w:r>
-      <w:r>
-        <w:t xml:space="preserve"> </w:t>
-      </w:r>
-      <w:r>
-        <w:t>on service</w:t>
-      </w:r>
-      <w:r>
-        <w:t>, ER call</w:t>
-      </w:r>
-      <w:r>
-        <w:t>, out-patient clinic services</w:t>
+        <w:t>Coordinated pharmacology, behavioral, family, and DCFS care</w:t>
+      </w:r>
+    </w:p>
+    <w:p/>
+    <w:p>
+      <w:r>
+        <w:t>Pediatrics</w:t>
+      </w:r>
+      <w:r>
+        <w:t xml:space="preserve"> (4 weeks)</w:t>
       </w:r>
     </w:p>
     <w:p>
@@ -1552,20 +1953,26 @@
         <w:pStyle w:val="ListParagraph"/>
         <w:numPr>
           <w:ilvl w:val="0"/>
-          <w:numId w:val="32"/>
+          <w:numId w:val="35"/>
         </w:numPr>
       </w:pPr>
       <w:r>
-        <w:t>Intra-operative</w:t>
-      </w:r>
-      <w:r>
-        <w:t xml:space="preserve">: first or second assist in open and laparoscopic </w:t>
-      </w:r>
-      <w:r>
-        <w:t xml:space="preserve">general surgical </w:t>
-      </w:r>
-      <w:r>
-        <w:t>cases</w:t>
+        <w:t>In</w:t>
+      </w:r>
+      <w:r>
+        <w:t>-patient management of ~</w:t>
+      </w:r>
+      <w:r>
+        <w:t xml:space="preserve">15-20 patients directly. </w:t>
+      </w:r>
+      <w:r>
+        <w:t>P</w:t>
+      </w:r>
+      <w:r>
+        <w:t xml:space="preserve">ICU and </w:t>
+      </w:r>
+      <w:r>
+        <w:t>Peds ER call duty.</w:t>
       </w:r>
     </w:p>
     <w:p>
@@ -1573,59 +1980,23 @@
         <w:pStyle w:val="ListParagraph"/>
         <w:numPr>
           <w:ilvl w:val="0"/>
-          <w:numId w:val="32"/>
+          <w:numId w:val="35"/>
         </w:numPr>
       </w:pPr>
       <w:r>
-        <w:rPr>
-          <w:i/>
-          <w:iCs/>
-        </w:rPr>
-        <w:t>Jackson Park Hospital, Chicago, IL (Abroad rotation)</w:t>
+        <w:t xml:space="preserve">Out-patient evaluation, </w:t>
+      </w:r>
+      <w:r>
+        <w:t>medication review, and vaccination</w:t>
       </w:r>
     </w:p>
     <w:p/>
     <w:p>
       <w:r>
-        <w:t>Orthopedic Surgery (4 weeks)</w:t>
-      </w:r>
-    </w:p>
-    <w:p>
-      <w:pPr>
-        <w:pStyle w:val="ListParagraph"/>
-        <w:numPr>
-          <w:ilvl w:val="0"/>
-          <w:numId w:val="36"/>
-        </w:numPr>
-      </w:pPr>
-      <w:r>
-        <w:t xml:space="preserve">In-patient management on the spine service, directly responsible for ~ 5-7 patients, trauma call, out-patient </w:t>
-      </w:r>
-      <w:proofErr w:type="gramStart"/>
-      <w:r>
-        <w:t>evaluation</w:t>
-      </w:r>
-      <w:proofErr w:type="gramEnd"/>
-      <w:r>
-        <w:t xml:space="preserve"> and follow-up</w:t>
-      </w:r>
-    </w:p>
-    <w:p>
-      <w:pPr>
-        <w:pStyle w:val="ListParagraph"/>
-        <w:numPr>
-          <w:ilvl w:val="0"/>
-          <w:numId w:val="36"/>
-        </w:numPr>
-      </w:pPr>
-      <w:r>
-        <w:t>Second assistant in spine cases. First assist in trauma. Lead in traction pinning</w:t>
-      </w:r>
-    </w:p>
-    <w:p/>
-    <w:p>
-      <w:r>
-        <w:t>Emergency Medicine (2 weeks mandated + 4 weeks additional)</w:t>
+        <w:t>Ear, Nose, Throat – Head and Neck Surgery</w:t>
+      </w:r>
+      <w:r>
+        <w:t xml:space="preserve"> (2 weeks)</w:t>
       </w:r>
     </w:p>
     <w:p>
@@ -1637,51 +2008,19 @@
         </w:numPr>
       </w:pPr>
       <w:r>
-        <w:rPr>
-          <w:i/>
-          <w:iCs/>
-        </w:rPr>
-        <w:t xml:space="preserve">Kasturba Medical College, </w:t>
-      </w:r>
-      <w:r>
-        <w:rPr>
-          <w:i/>
-          <w:iCs/>
-        </w:rPr>
-        <w:t>Manipal</w:t>
-      </w:r>
-      <w:r>
-        <w:t xml:space="preserve">: </w:t>
-      </w:r>
-      <w:r>
-        <w:t>Level</w:t>
-      </w:r>
-      <w:r>
-        <w:t xml:space="preserve"> 1 trauma center. Lead physician for yellow and green zone. </w:t>
-      </w:r>
-      <w:r>
-        <w:t>Assisted attending</w:t>
-      </w:r>
-      <w:r>
-        <w:t>s with</w:t>
-      </w:r>
-      <w:r>
-        <w:t xml:space="preserve"> </w:t>
-      </w:r>
-      <w:r>
-        <w:t xml:space="preserve">blue-zone critical, </w:t>
-      </w:r>
-      <w:r>
-        <w:t>trauma</w:t>
-      </w:r>
-      <w:r>
-        <w:t xml:space="preserve">, and </w:t>
-      </w:r>
-      <w:r>
-        <w:t>ED-</w:t>
-      </w:r>
-      <w:r>
-        <w:t>ICU patients</w:t>
+        <w:t>In-patient</w:t>
+      </w:r>
+      <w:r>
+        <w:t xml:space="preserve"> and intra-operative management for </w:t>
+      </w:r>
+      <w:r>
+        <w:t xml:space="preserve">~ 5 </w:t>
+      </w:r>
+      <w:r>
+        <w:t>patients</w:t>
+      </w:r>
+      <w:r>
+        <w:t>, assisting residents</w:t>
       </w:r>
     </w:p>
     <w:p>
@@ -1693,415 +2032,6 @@
         </w:numPr>
       </w:pPr>
       <w:r>
-        <w:rPr>
-          <w:i/>
-          <w:iCs/>
-        </w:rPr>
-        <w:t>Jackson Park Hospital, Chicago, IL (Abroad rotation)</w:t>
-      </w:r>
-    </w:p>
-    <w:p/>
-    <w:p/>
-    <w:p/>
-    <w:p>
-      <w:r>
-        <w:lastRenderedPageBreak/>
-        <w:t>Community (Family) Medicine (8 weeks)</w:t>
-      </w:r>
-    </w:p>
-    <w:p>
-      <w:pPr>
-        <w:pStyle w:val="ListParagraph"/>
-        <w:numPr>
-          <w:ilvl w:val="0"/>
-          <w:numId w:val="31"/>
-        </w:numPr>
-      </w:pPr>
-      <w:r>
-        <w:rPr>
-          <w:i/>
-          <w:iCs/>
-        </w:rPr>
-        <w:t>Rural Primary Healthcare Centers (PHC) in Udupi District</w:t>
-      </w:r>
-      <w:r>
-        <w:rPr>
-          <w:i/>
-          <w:iCs/>
-        </w:rPr>
-        <w:t>, KA</w:t>
-      </w:r>
-      <w:r>
-        <w:t xml:space="preserve">: out-patient clinic, managing </w:t>
-      </w:r>
-      <w:r>
-        <w:t xml:space="preserve">~5-10 </w:t>
-      </w:r>
-      <w:r>
-        <w:t>adult patients</w:t>
-      </w:r>
-      <w:r>
-        <w:t xml:space="preserve"> per day</w:t>
-      </w:r>
-      <w:r>
-        <w:t xml:space="preserve"> in the capacity of a family medicine physician</w:t>
-      </w:r>
-    </w:p>
-    <w:p>
-      <w:pPr>
-        <w:pStyle w:val="ListParagraph"/>
-        <w:numPr>
-          <w:ilvl w:val="0"/>
-          <w:numId w:val="31"/>
-        </w:numPr>
-      </w:pPr>
-      <w:r>
-        <w:rPr>
-          <w:i/>
-          <w:iCs/>
-        </w:rPr>
-        <w:t>Dr. TMA Pai Rotary Hospital, Karkala, KA</w:t>
-      </w:r>
-      <w:r>
-        <w:t xml:space="preserve"> (Remote rural secondary care hospital): in-patient, out-patient, and emergency department duty for pediatric, OB/Gyn, and adult emergent patients.</w:t>
-      </w:r>
-    </w:p>
-    <w:p>
-      <w:pPr>
-        <w:pStyle w:val="ListParagraph"/>
-        <w:numPr>
-          <w:ilvl w:val="0"/>
-          <w:numId w:val="31"/>
-        </w:numPr>
-      </w:pPr>
-      <w:r>
-        <w:t xml:space="preserve">Preventative and social medicine: </w:t>
-      </w:r>
-      <w:r>
-        <w:t>c</w:t>
-      </w:r>
-      <w:r>
-        <w:t xml:space="preserve">ommunity surveillance of </w:t>
-      </w:r>
-      <w:r>
-        <w:t xml:space="preserve">HIV, </w:t>
-      </w:r>
-      <w:r>
-        <w:t>l</w:t>
-      </w:r>
-      <w:r>
-        <w:t xml:space="preserve">eprosy, </w:t>
-      </w:r>
-      <w:r>
-        <w:t>t</w:t>
-      </w:r>
-      <w:r>
-        <w:t xml:space="preserve">uberculosis, complications from </w:t>
-      </w:r>
-      <w:r>
-        <w:t>d</w:t>
-      </w:r>
-      <w:r>
-        <w:t>iabetes</w:t>
-      </w:r>
-    </w:p>
-    <w:p/>
-    <w:p>
-      <w:r>
-        <w:t>Obstetrics and Gynecology</w:t>
-      </w:r>
-      <w:r>
-        <w:t xml:space="preserve"> (8 weeks)</w:t>
-      </w:r>
-    </w:p>
-    <w:p>
-      <w:pPr>
-        <w:pStyle w:val="ListParagraph"/>
-        <w:numPr>
-          <w:ilvl w:val="0"/>
-          <w:numId w:val="33"/>
-        </w:numPr>
-      </w:pPr>
-      <w:r>
-        <w:t>In-patient</w:t>
-      </w:r>
-      <w:r>
-        <w:t>/out-patient</w:t>
-      </w:r>
-      <w:r>
-        <w:t xml:space="preserve"> management of </w:t>
-      </w:r>
-      <w:r>
-        <w:t>~ 5-15 patients directly in services</w:t>
-      </w:r>
-      <w:r>
-        <w:t xml:space="preserve">, including </w:t>
-      </w:r>
-      <w:r>
-        <w:t xml:space="preserve">high-risk pregnancy, </w:t>
-      </w:r>
-      <w:r>
-        <w:t xml:space="preserve">fetal medicine, </w:t>
-      </w:r>
-      <w:r>
-        <w:t>oncology</w:t>
-      </w:r>
-      <w:r>
-        <w:t>.</w:t>
-      </w:r>
-      <w:r>
-        <w:t xml:space="preserve"> Intra-op first or second assistant</w:t>
-      </w:r>
-    </w:p>
-    <w:p>
-      <w:pPr>
-        <w:pStyle w:val="ListParagraph"/>
-        <w:numPr>
-          <w:ilvl w:val="0"/>
-          <w:numId w:val="33"/>
-        </w:numPr>
-      </w:pPr>
-      <w:r>
-        <w:rPr>
-          <w:i/>
-          <w:iCs/>
-        </w:rPr>
-        <w:t>Labor Theater</w:t>
-      </w:r>
-      <w:r>
-        <w:t xml:space="preserve">: </w:t>
-      </w:r>
-      <w:r>
-        <w:t>conducted / assisted deliveries, m</w:t>
-      </w:r>
-      <w:r>
-        <w:t>onitore</w:t>
-      </w:r>
-      <w:r>
-        <w:t>d/augmented progress of labor</w:t>
-      </w:r>
-    </w:p>
-    <w:p>
-      <w:pPr>
-        <w:pStyle w:val="ListParagraph"/>
-        <w:numPr>
-          <w:ilvl w:val="0"/>
-          <w:numId w:val="33"/>
-        </w:numPr>
-      </w:pPr>
-      <w:r>
-        <w:rPr>
-          <w:i/>
-          <w:iCs/>
-        </w:rPr>
-        <w:t>Manipal Artificial Reproductive Centre</w:t>
-      </w:r>
-      <w:r>
-        <w:rPr>
-          <w:i/>
-          <w:iCs/>
-        </w:rPr>
-        <w:softHyphen/>
-      </w:r>
-      <w:r>
-        <w:t xml:space="preserve">: </w:t>
-      </w:r>
-      <w:r>
-        <w:t>evaluated</w:t>
-      </w:r>
-      <w:r>
-        <w:t xml:space="preserve"> for causes of infertility, </w:t>
-      </w:r>
-      <w:r>
-        <w:t xml:space="preserve">assisted in management via ovulation induction, </w:t>
-      </w:r>
-      <w:r>
-        <w:t>IUI, IVF</w:t>
-      </w:r>
-    </w:p>
-    <w:p/>
-    <w:p>
-      <w:r>
-        <w:t>Internal Medicine (6 weeks mandated + 4 weeks additional research)</w:t>
-      </w:r>
-    </w:p>
-    <w:p>
-      <w:pPr>
-        <w:pStyle w:val="ListParagraph"/>
-        <w:numPr>
-          <w:ilvl w:val="0"/>
-          <w:numId w:val="34"/>
-        </w:numPr>
-      </w:pPr>
-      <w:r>
-        <w:t>In-patient management</w:t>
-      </w:r>
-      <w:r>
-        <w:t xml:space="preserve"> of ~5-10 patients</w:t>
-      </w:r>
-      <w:r>
-        <w:t xml:space="preserve"> in ICU, step-down tele, and ward patients</w:t>
-      </w:r>
-      <w:r>
-        <w:t xml:space="preserve">. Consult services and ER </w:t>
-      </w:r>
-      <w:r>
-        <w:t>call duties.</w:t>
-      </w:r>
-      <w:r>
-        <w:t xml:space="preserve"> </w:t>
-      </w:r>
-      <w:r>
-        <w:t>Out-patient</w:t>
-      </w:r>
-      <w:r>
-        <w:t xml:space="preserve"> adult clinic and university student clinic</w:t>
-      </w:r>
-    </w:p>
-    <w:p>
-      <w:pPr>
-        <w:pStyle w:val="ListParagraph"/>
-        <w:numPr>
-          <w:ilvl w:val="0"/>
-          <w:numId w:val="34"/>
-        </w:numPr>
-      </w:pPr>
-      <w:r>
-        <w:t>COVID-19 research</w:t>
-      </w:r>
-      <w:r>
-        <w:t xml:space="preserve"> during non-clinical lockdown</w:t>
-      </w:r>
-    </w:p>
-    <w:p>
-      <w:r>
-        <w:t>Psychiatry (4 weeks)</w:t>
-      </w:r>
-    </w:p>
-    <w:p>
-      <w:pPr>
-        <w:pStyle w:val="ListParagraph"/>
-        <w:numPr>
-          <w:ilvl w:val="0"/>
-          <w:numId w:val="37"/>
-        </w:numPr>
-      </w:pPr>
-      <w:r>
-        <w:rPr>
-          <w:i/>
-          <w:iCs/>
-        </w:rPr>
-        <w:t xml:space="preserve">Streamwood Behavioral Healthcare System, Streamwood, IL, USA (Abroad rotation):  </w:t>
-      </w:r>
-      <w:r>
-        <w:t>In-patient child psychiatry, assisting attending with ~15-20 acute patients</w:t>
-      </w:r>
-    </w:p>
-    <w:p>
-      <w:pPr>
-        <w:pStyle w:val="ListParagraph"/>
-        <w:numPr>
-          <w:ilvl w:val="0"/>
-          <w:numId w:val="37"/>
-        </w:numPr>
-      </w:pPr>
-      <w:r>
-        <w:t>Coordinated pharmacology, behavioral, family, and DCFS care</w:t>
-      </w:r>
-    </w:p>
-    <w:p/>
-    <w:p>
-      <w:r>
-        <w:t>Pediatrics</w:t>
-      </w:r>
-      <w:r>
-        <w:t xml:space="preserve"> (4 weeks)</w:t>
-      </w:r>
-    </w:p>
-    <w:p>
-      <w:pPr>
-        <w:pStyle w:val="ListParagraph"/>
-        <w:numPr>
-          <w:ilvl w:val="0"/>
-          <w:numId w:val="35"/>
-        </w:numPr>
-      </w:pPr>
-      <w:r>
-        <w:t>In</w:t>
-      </w:r>
-      <w:r>
-        <w:t>-patient management of ~</w:t>
-      </w:r>
-      <w:r>
-        <w:t xml:space="preserve">15-20 patients directly. </w:t>
-      </w:r>
-      <w:r>
-        <w:t>P</w:t>
-      </w:r>
-      <w:r>
-        <w:t xml:space="preserve">ICU and </w:t>
-      </w:r>
-      <w:r>
-        <w:t>Peds ER call duty.</w:t>
-      </w:r>
-    </w:p>
-    <w:p>
-      <w:pPr>
-        <w:pStyle w:val="ListParagraph"/>
-        <w:numPr>
-          <w:ilvl w:val="0"/>
-          <w:numId w:val="35"/>
-        </w:numPr>
-      </w:pPr>
-      <w:r>
-        <w:t xml:space="preserve">Out-patient evaluation, </w:t>
-      </w:r>
-      <w:r>
-        <w:t>medication review, and vaccination</w:t>
-      </w:r>
-    </w:p>
-    <w:p/>
-    <w:p>
-      <w:r>
-        <w:t>Ear, Nose, Throat – Head and Neck Surgery</w:t>
-      </w:r>
-      <w:r>
-        <w:t xml:space="preserve"> (2 weeks)</w:t>
-      </w:r>
-    </w:p>
-    <w:p>
-      <w:pPr>
-        <w:pStyle w:val="ListParagraph"/>
-        <w:numPr>
-          <w:ilvl w:val="0"/>
-          <w:numId w:val="38"/>
-        </w:numPr>
-      </w:pPr>
-      <w:r>
-        <w:t>In-patient</w:t>
-      </w:r>
-      <w:r>
-        <w:t xml:space="preserve"> and intra-operative management for </w:t>
-      </w:r>
-      <w:r>
-        <w:t xml:space="preserve">~ 5 </w:t>
-      </w:r>
-      <w:r>
-        <w:t>patients</w:t>
-      </w:r>
-      <w:r>
-        <w:t>, assisting residents</w:t>
-      </w:r>
-    </w:p>
-    <w:p>
-      <w:pPr>
-        <w:pStyle w:val="ListParagraph"/>
-        <w:numPr>
-          <w:ilvl w:val="0"/>
-          <w:numId w:val="38"/>
-        </w:numPr>
-      </w:pPr>
-      <w:r>
         <w:t xml:space="preserve">Outpatient clinic </w:t>
       </w:r>
       <w:r>
@@ -2234,25 +2164,25 @@
           <w:b/>
           <w:bCs/>
         </w:rPr>
+        <w:t>Washington University Emergency Support Team (EST)</w:t>
+      </w:r>
+      <w:r>
+        <w:t xml:space="preserve"> </w:t>
+      </w:r>
+      <w:r>
+        <w:rPr>
+          <w:b/>
+          <w:bCs/>
+        </w:rPr>
+        <w:t>(2009-2013)</w:t>
+      </w:r>
+    </w:p>
+    <w:p>
+      <w:r>
+        <w:rPr>
+          <w:rFonts w:ascii="Calibri" w:eastAsia="Calibri" w:hAnsi="Calibri" w:cs="Calibri"/>
+        </w:rPr>
         <w:lastRenderedPageBreak/>
-        <w:t>Washington University Emergency Support Team (EST)</w:t>
-      </w:r>
-      <w:r>
-        <w:t xml:space="preserve"> </w:t>
-      </w:r>
-      <w:r>
-        <w:rPr>
-          <w:b/>
-          <w:bCs/>
-        </w:rPr>
-        <w:t>(2009-2013)</w:t>
-      </w:r>
-    </w:p>
-    <w:p>
-      <w:r>
-        <w:rPr>
-          <w:rFonts w:ascii="Calibri" w:eastAsia="Calibri" w:hAnsi="Calibri" w:cs="Calibri"/>
-        </w:rPr>
         <w:t>6515 Wydown Boulevard</w:t>
       </w:r>
       <w:r>
@@ -2638,6 +2568,7 @@
           <w:b/>
           <w:bCs/>
         </w:rPr>
+        <w:lastRenderedPageBreak/>
         <w:t>Child Psychiatry – In-patient (Feb – March 2020)</w:t>
       </w:r>
     </w:p>
@@ -3021,6 +2952,7 @@
           <w:bCs/>
           <w:u w:val="single"/>
         </w:rPr>
+        <w:lastRenderedPageBreak/>
         <w:t>Past Projects</w:t>
       </w:r>
     </w:p>
@@ -5422,7 +5354,7 @@
 </file>
 
 <file path=word/endnotes.xml><?xml version="1.0" encoding="utf-8"?>
-<w:endnotes xmlns:wpc="http://schemas.microsoft.com/office/word/2010/wordprocessingCanvas" xmlns:cx="http://schemas.microsoft.com/office/drawing/2014/chartex" xmlns:cx1="http://schemas.microsoft.com/office/drawing/2015/9/8/chartex" xmlns:cx2="http://schemas.microsoft.com/office/drawing/2015/10/21/chartex" xmlns:cx3="http://schemas.microsoft.com/office/drawing/2016/5/9/chartex" xmlns:cx4="http://schemas.microsoft.com/office/drawing/2016/5/10/chartex" xmlns:cx5="http://schemas.microsoft.com/office/drawing/2016/5/11/chartex" xmlns:cx6="http://schemas.microsoft.com/office/drawing/2016/5/12/chartex" xmlns:cx7="http://schemas.microsoft.com/office/drawing/2016/5/13/chartex" xmlns:cx8="http://schemas.microsoft.com/office/drawing/2016/5/14/chartex" xmlns:mc="http://schemas.openxmlformats.org/markup-compatibility/2006" xmlns:aink="http://schemas.microsoft.com/office/drawing/2016/ink" xmlns:am3d="http://schemas.microsoft.com/office/drawing/2017/model3d" xmlns:o="urn:schemas-microsoft-com:office:office" xmlns:r="http://schemas.openxmlformats.org/officeDocument/2006/relationships" xmlns:m="http://schemas.openxmlformats.org/officeDocument/2006/math" xmlns:v="urn:schemas-microsoft-com:vml" xmlns:wp14="http://schemas.microsoft.com/office/word/2010/wordprocessingDrawing" xmlns:wp="http://schemas.openxmlformats.org/drawingml/2006/wordprocessingDrawing" xmlns:w10="urn:schemas-microsoft-com:office:word" xmlns:w="http://schemas.openxmlformats.org/wordprocessingml/2006/main" xmlns:w14="http://schemas.microsoft.com/office/word/2010/wordml" xmlns:w15="http://schemas.microsoft.com/office/word/2012/wordml" xmlns:w16cex="http://schemas.microsoft.com/office/word/2018/wordml/cex" xmlns:w16cid="http://schemas.microsoft.com/office/word/2016/wordml/cid" xmlns:w16="http://schemas.microsoft.com/office/word/2018/wordml" xmlns:w16sdtdh="http://schemas.microsoft.com/office/word/2020/wordml/sdtdatahash" xmlns:w16se="http://schemas.microsoft.com/office/word/2015/wordml/symex" xmlns:wpg="http://schemas.microsoft.com/office/word/2010/wordprocessingGroup" xmlns:wpi="http://schemas.microsoft.com/office/word/2010/wordprocessingInk" xmlns:wne="http://schemas.microsoft.com/office/word/2006/wordml" xmlns:wps="http://schemas.microsoft.com/office/word/2010/wordprocessingShape" mc:Ignorable="w14 w15 w16se w16cid w16 w16cex w16sdtdh wp14">
+<w:endnotes xmlns:wpc="http://schemas.microsoft.com/office/word/2010/wordprocessingCanvas" xmlns:cx="http://schemas.microsoft.com/office/drawing/2014/chartex" xmlns:cx1="http://schemas.microsoft.com/office/drawing/2015/9/8/chartex" xmlns:cx2="http://schemas.microsoft.com/office/drawing/2015/10/21/chartex" xmlns:cx3="http://schemas.microsoft.com/office/drawing/2016/5/9/chartex" xmlns:cx4="http://schemas.microsoft.com/office/drawing/2016/5/10/chartex" xmlns:cx5="http://schemas.microsoft.com/office/drawing/2016/5/11/chartex" xmlns:cx6="http://schemas.microsoft.com/office/drawing/2016/5/12/chartex" xmlns:cx7="http://schemas.microsoft.com/office/drawing/2016/5/13/chartex" xmlns:cx8="http://schemas.microsoft.com/office/drawing/2016/5/14/chartex" xmlns:mc="http://schemas.openxmlformats.org/markup-compatibility/2006" xmlns:aink="http://schemas.microsoft.com/office/drawing/2016/ink" xmlns:am3d="http://schemas.microsoft.com/office/drawing/2017/model3d" xmlns:o="urn:schemas-microsoft-com:office:office" xmlns:r="http://schemas.openxmlformats.org/officeDocument/2006/relationships" xmlns:m="http://schemas.openxmlformats.org/officeDocument/2006/math" xmlns:v="urn:schemas-microsoft-com:vml" xmlns:wp14="http://schemas.microsoft.com/office/word/2010/wordprocessingDrawing" xmlns:wp="http://schemas.openxmlformats.org/drawingml/2006/wordprocessingDrawing" xmlns:w10="urn:schemas-microsoft-com:office:word" xmlns:w="http://schemas.openxmlformats.org/wordprocessingml/2006/main" xmlns:w14="http://schemas.microsoft.com/office/word/2010/wordml" xmlns:w15="http://schemas.microsoft.com/office/word/2012/wordml" xmlns:w16cid="http://schemas.microsoft.com/office/word/2016/wordml/cid" xmlns:w16se="http://schemas.microsoft.com/office/word/2015/wordml/symex" xmlns:wpg="http://schemas.microsoft.com/office/word/2010/wordprocessingGroup" xmlns:wpi="http://schemas.microsoft.com/office/word/2010/wordprocessingInk" xmlns:wne="http://schemas.microsoft.com/office/word/2006/wordml" xmlns:wps="http://schemas.microsoft.com/office/word/2010/wordprocessingShape" mc:Ignorable="w14 w15 w16se w16cid wp14">
   <w:endnote w:type="separator" w:id="-1">
     <w:p>
       <w:r>
@@ -5444,7 +5376,7 @@
 </file>
 
 <file path=word/footer1.xml><?xml version="1.0" encoding="utf-8"?>
-<w:ftr xmlns:wpc="http://schemas.microsoft.com/office/word/2010/wordprocessingCanvas" xmlns:cx="http://schemas.microsoft.com/office/drawing/2014/chartex" xmlns:cx1="http://schemas.microsoft.com/office/drawing/2015/9/8/chartex" xmlns:cx2="http://schemas.microsoft.com/office/drawing/2015/10/21/chartex" xmlns:cx3="http://schemas.microsoft.com/office/drawing/2016/5/9/chartex" xmlns:cx4="http://schemas.microsoft.com/office/drawing/2016/5/10/chartex" xmlns:cx5="http://schemas.microsoft.com/office/drawing/2016/5/11/chartex" xmlns:cx6="http://schemas.microsoft.com/office/drawing/2016/5/12/chartex" xmlns:cx7="http://schemas.microsoft.com/office/drawing/2016/5/13/chartex" xmlns:cx8="http://schemas.microsoft.com/office/drawing/2016/5/14/chartex" xmlns:mc="http://schemas.openxmlformats.org/markup-compatibility/2006" xmlns:aink="http://schemas.microsoft.com/office/drawing/2016/ink" xmlns:am3d="http://schemas.microsoft.com/office/drawing/2017/model3d" xmlns:o="urn:schemas-microsoft-com:office:office" xmlns:r="http://schemas.openxmlformats.org/officeDocument/2006/relationships" xmlns:m="http://schemas.openxmlformats.org/officeDocument/2006/math" xmlns:v="urn:schemas-microsoft-com:vml" xmlns:wp14="http://schemas.microsoft.com/office/word/2010/wordprocessingDrawing" xmlns:wp="http://schemas.openxmlformats.org/drawingml/2006/wordprocessingDrawing" xmlns:w10="urn:schemas-microsoft-com:office:word" xmlns:w="http://schemas.openxmlformats.org/wordprocessingml/2006/main" xmlns:w14="http://schemas.microsoft.com/office/word/2010/wordml" xmlns:w15="http://schemas.microsoft.com/office/word/2012/wordml" xmlns:w16cex="http://schemas.microsoft.com/office/word/2018/wordml/cex" xmlns:w16cid="http://schemas.microsoft.com/office/word/2016/wordml/cid" xmlns:w16="http://schemas.microsoft.com/office/word/2018/wordml" xmlns:w16sdtdh="http://schemas.microsoft.com/office/word/2020/wordml/sdtdatahash" xmlns:w16se="http://schemas.microsoft.com/office/word/2015/wordml/symex" xmlns:wpg="http://schemas.microsoft.com/office/word/2010/wordprocessingGroup" xmlns:wpi="http://schemas.microsoft.com/office/word/2010/wordprocessingInk" xmlns:wne="http://schemas.microsoft.com/office/word/2006/wordml" xmlns:wps="http://schemas.microsoft.com/office/word/2010/wordprocessingShape" mc:Ignorable="w14 w15 w16se w16cid w16 w16cex w16sdtdh wp14">
+<w:ftr xmlns:wpc="http://schemas.microsoft.com/office/word/2010/wordprocessingCanvas" xmlns:cx="http://schemas.microsoft.com/office/drawing/2014/chartex" xmlns:cx1="http://schemas.microsoft.com/office/drawing/2015/9/8/chartex" xmlns:cx2="http://schemas.microsoft.com/office/drawing/2015/10/21/chartex" xmlns:cx3="http://schemas.microsoft.com/office/drawing/2016/5/9/chartex" xmlns:cx4="http://schemas.microsoft.com/office/drawing/2016/5/10/chartex" xmlns:cx5="http://schemas.microsoft.com/office/drawing/2016/5/11/chartex" xmlns:cx6="http://schemas.microsoft.com/office/drawing/2016/5/12/chartex" xmlns:cx7="http://schemas.microsoft.com/office/drawing/2016/5/13/chartex" xmlns:cx8="http://schemas.microsoft.com/office/drawing/2016/5/14/chartex" xmlns:mc="http://schemas.openxmlformats.org/markup-compatibility/2006" xmlns:aink="http://schemas.microsoft.com/office/drawing/2016/ink" xmlns:am3d="http://schemas.microsoft.com/office/drawing/2017/model3d" xmlns:o="urn:schemas-microsoft-com:office:office" xmlns:r="http://schemas.openxmlformats.org/officeDocument/2006/relationships" xmlns:m="http://schemas.openxmlformats.org/officeDocument/2006/math" xmlns:v="urn:schemas-microsoft-com:vml" xmlns:wp14="http://schemas.microsoft.com/office/word/2010/wordprocessingDrawing" xmlns:wp="http://schemas.openxmlformats.org/drawingml/2006/wordprocessingDrawing" xmlns:w10="urn:schemas-microsoft-com:office:word" xmlns:w="http://schemas.openxmlformats.org/wordprocessingml/2006/main" xmlns:w14="http://schemas.microsoft.com/office/word/2010/wordml" xmlns:w15="http://schemas.microsoft.com/office/word/2012/wordml" xmlns:w16cid="http://schemas.microsoft.com/office/word/2016/wordml/cid" xmlns:w16se="http://schemas.microsoft.com/office/word/2015/wordml/symex" xmlns:wpg="http://schemas.microsoft.com/office/word/2010/wordprocessingGroup" xmlns:wpi="http://schemas.microsoft.com/office/word/2010/wordprocessingInk" xmlns:wne="http://schemas.microsoft.com/office/word/2006/wordml" xmlns:wps="http://schemas.microsoft.com/office/word/2010/wordprocessingShape" mc:Ignorable="w14 w15 w16se w16cid wp14">
   <w:tbl>
     <w:tblPr>
       <w:tblW w:w="0" w:type="auto"/>
@@ -5529,7 +5461,7 @@
 </file>
 
 <file path=word/footnotes.xml><?xml version="1.0" encoding="utf-8"?>
-<w:footnotes xmlns:wpc="http://schemas.microsoft.com/office/word/2010/wordprocessingCanvas" xmlns:cx="http://schemas.microsoft.com/office/drawing/2014/chartex" xmlns:cx1="http://schemas.microsoft.com/office/drawing/2015/9/8/chartex" xmlns:cx2="http://schemas.microsoft.com/office/drawing/2015/10/21/chartex" xmlns:cx3="http://schemas.microsoft.com/office/drawing/2016/5/9/chartex" xmlns:cx4="http://schemas.microsoft.com/office/drawing/2016/5/10/chartex" xmlns:cx5="http://schemas.microsoft.com/office/drawing/2016/5/11/chartex" xmlns:cx6="http://schemas.microsoft.com/office/drawing/2016/5/12/chartex" xmlns:cx7="http://schemas.microsoft.com/office/drawing/2016/5/13/chartex" xmlns:cx8="http://schemas.microsoft.com/office/drawing/2016/5/14/chartex" xmlns:mc="http://schemas.openxmlformats.org/markup-compatibility/2006" xmlns:aink="http://schemas.microsoft.com/office/drawing/2016/ink" xmlns:am3d="http://schemas.microsoft.com/office/drawing/2017/model3d" xmlns:o="urn:schemas-microsoft-com:office:office" xmlns:r="http://schemas.openxmlformats.org/officeDocument/2006/relationships" xmlns:m="http://schemas.openxmlformats.org/officeDocument/2006/math" xmlns:v="urn:schemas-microsoft-com:vml" xmlns:wp14="http://schemas.microsoft.com/office/word/2010/wordprocessingDrawing" xmlns:wp="http://schemas.openxmlformats.org/drawingml/2006/wordprocessingDrawing" xmlns:w10="urn:schemas-microsoft-com:office:word" xmlns:w="http://schemas.openxmlformats.org/wordprocessingml/2006/main" xmlns:w14="http://schemas.microsoft.com/office/word/2010/wordml" xmlns:w15="http://schemas.microsoft.com/office/word/2012/wordml" xmlns:w16cex="http://schemas.microsoft.com/office/word/2018/wordml/cex" xmlns:w16cid="http://schemas.microsoft.com/office/word/2016/wordml/cid" xmlns:w16="http://schemas.microsoft.com/office/word/2018/wordml" xmlns:w16sdtdh="http://schemas.microsoft.com/office/word/2020/wordml/sdtdatahash" xmlns:w16se="http://schemas.microsoft.com/office/word/2015/wordml/symex" xmlns:wpg="http://schemas.microsoft.com/office/word/2010/wordprocessingGroup" xmlns:wpi="http://schemas.microsoft.com/office/word/2010/wordprocessingInk" xmlns:wne="http://schemas.microsoft.com/office/word/2006/wordml" xmlns:wps="http://schemas.microsoft.com/office/word/2010/wordprocessingShape" mc:Ignorable="w14 w15 w16se w16cid w16 w16cex w16sdtdh wp14">
+<w:footnotes xmlns:wpc="http://schemas.microsoft.com/office/word/2010/wordprocessingCanvas" xmlns:cx="http://schemas.microsoft.com/office/drawing/2014/chartex" xmlns:cx1="http://schemas.microsoft.com/office/drawing/2015/9/8/chartex" xmlns:cx2="http://schemas.microsoft.com/office/drawing/2015/10/21/chartex" xmlns:cx3="http://schemas.microsoft.com/office/drawing/2016/5/9/chartex" xmlns:cx4="http://schemas.microsoft.com/office/drawing/2016/5/10/chartex" xmlns:cx5="http://schemas.microsoft.com/office/drawing/2016/5/11/chartex" xmlns:cx6="http://schemas.microsoft.com/office/drawing/2016/5/12/chartex" xmlns:cx7="http://schemas.microsoft.com/office/drawing/2016/5/13/chartex" xmlns:cx8="http://schemas.microsoft.com/office/drawing/2016/5/14/chartex" xmlns:mc="http://schemas.openxmlformats.org/markup-compatibility/2006" xmlns:aink="http://schemas.microsoft.com/office/drawing/2016/ink" xmlns:am3d="http://schemas.microsoft.com/office/drawing/2017/model3d" xmlns:o="urn:schemas-microsoft-com:office:office" xmlns:r="http://schemas.openxmlformats.org/officeDocument/2006/relationships" xmlns:m="http://schemas.openxmlformats.org/officeDocument/2006/math" xmlns:v="urn:schemas-microsoft-com:vml" xmlns:wp14="http://schemas.microsoft.com/office/word/2010/wordprocessingDrawing" xmlns:wp="http://schemas.openxmlformats.org/drawingml/2006/wordprocessingDrawing" xmlns:w10="urn:schemas-microsoft-com:office:word" xmlns:w="http://schemas.openxmlformats.org/wordprocessingml/2006/main" xmlns:w14="http://schemas.microsoft.com/office/word/2010/wordml" xmlns:w15="http://schemas.microsoft.com/office/word/2012/wordml" xmlns:w16cid="http://schemas.microsoft.com/office/word/2016/wordml/cid" xmlns:w16se="http://schemas.microsoft.com/office/word/2015/wordml/symex" xmlns:wpg="http://schemas.microsoft.com/office/word/2010/wordprocessingGroup" xmlns:wpi="http://schemas.microsoft.com/office/word/2010/wordprocessingInk" xmlns:wne="http://schemas.microsoft.com/office/word/2006/wordml" xmlns:wps="http://schemas.microsoft.com/office/word/2010/wordprocessingShape" mc:Ignorable="w14 w15 w16se w16cid wp14">
   <w:footnote w:type="separator" w:id="-1">
     <w:p>
       <w:r>
@@ -5551,7 +5483,7 @@
 </file>
 
 <file path=word/header1.xml><?xml version="1.0" encoding="utf-8"?>
-<w:hdr xmlns:wpc="http://schemas.microsoft.com/office/word/2010/wordprocessingCanvas" xmlns:cx="http://schemas.microsoft.com/office/drawing/2014/chartex" xmlns:cx1="http://schemas.microsoft.com/office/drawing/2015/9/8/chartex" xmlns:cx2="http://schemas.microsoft.com/office/drawing/2015/10/21/chartex" xmlns:cx3="http://schemas.microsoft.com/office/drawing/2016/5/9/chartex" xmlns:cx4="http://schemas.microsoft.com/office/drawing/2016/5/10/chartex" xmlns:cx5="http://schemas.microsoft.com/office/drawing/2016/5/11/chartex" xmlns:cx6="http://schemas.microsoft.com/office/drawing/2016/5/12/chartex" xmlns:cx7="http://schemas.microsoft.com/office/drawing/2016/5/13/chartex" xmlns:cx8="http://schemas.microsoft.com/office/drawing/2016/5/14/chartex" xmlns:mc="http://schemas.openxmlformats.org/markup-compatibility/2006" xmlns:aink="http://schemas.microsoft.com/office/drawing/2016/ink" xmlns:am3d="http://schemas.microsoft.com/office/drawing/2017/model3d" xmlns:o="urn:schemas-microsoft-com:office:office" xmlns:r="http://schemas.openxmlformats.org/officeDocument/2006/relationships" xmlns:m="http://schemas.openxmlformats.org/officeDocument/2006/math" xmlns:v="urn:schemas-microsoft-com:vml" xmlns:wp14="http://schemas.microsoft.com/office/word/2010/wordprocessingDrawing" xmlns:wp="http://schemas.openxmlformats.org/drawingml/2006/wordprocessingDrawing" xmlns:w10="urn:schemas-microsoft-com:office:word" xmlns:w="http://schemas.openxmlformats.org/wordprocessingml/2006/main" xmlns:w14="http://schemas.microsoft.com/office/word/2010/wordml" xmlns:w15="http://schemas.microsoft.com/office/word/2012/wordml" xmlns:w16cex="http://schemas.microsoft.com/office/word/2018/wordml/cex" xmlns:w16cid="http://schemas.microsoft.com/office/word/2016/wordml/cid" xmlns:w16="http://schemas.microsoft.com/office/word/2018/wordml" xmlns:w16sdtdh="http://schemas.microsoft.com/office/word/2020/wordml/sdtdatahash" xmlns:w16se="http://schemas.microsoft.com/office/word/2015/wordml/symex" xmlns:wpg="http://schemas.microsoft.com/office/word/2010/wordprocessingGroup" xmlns:wpi="http://schemas.microsoft.com/office/word/2010/wordprocessingInk" xmlns:wne="http://schemas.microsoft.com/office/word/2006/wordml" xmlns:wps="http://schemas.microsoft.com/office/word/2010/wordprocessingShape" mc:Ignorable="w14 w15 w16se w16cid w16 w16cex w16sdtdh wp14">
+<w:hdr xmlns:wpc="http://schemas.microsoft.com/office/word/2010/wordprocessingCanvas" xmlns:cx="http://schemas.microsoft.com/office/drawing/2014/chartex" xmlns:cx1="http://schemas.microsoft.com/office/drawing/2015/9/8/chartex" xmlns:cx2="http://schemas.microsoft.com/office/drawing/2015/10/21/chartex" xmlns:cx3="http://schemas.microsoft.com/office/drawing/2016/5/9/chartex" xmlns:cx4="http://schemas.microsoft.com/office/drawing/2016/5/10/chartex" xmlns:cx5="http://schemas.microsoft.com/office/drawing/2016/5/11/chartex" xmlns:cx6="http://schemas.microsoft.com/office/drawing/2016/5/12/chartex" xmlns:cx7="http://schemas.microsoft.com/office/drawing/2016/5/13/chartex" xmlns:cx8="http://schemas.microsoft.com/office/drawing/2016/5/14/chartex" xmlns:mc="http://schemas.openxmlformats.org/markup-compatibility/2006" xmlns:aink="http://schemas.microsoft.com/office/drawing/2016/ink" xmlns:am3d="http://schemas.microsoft.com/office/drawing/2017/model3d" xmlns:o="urn:schemas-microsoft-com:office:office" xmlns:r="http://schemas.openxmlformats.org/officeDocument/2006/relationships" xmlns:m="http://schemas.openxmlformats.org/officeDocument/2006/math" xmlns:v="urn:schemas-microsoft-com:vml" xmlns:wp14="http://schemas.microsoft.com/office/word/2010/wordprocessingDrawing" xmlns:wp="http://schemas.openxmlformats.org/drawingml/2006/wordprocessingDrawing" xmlns:w10="urn:schemas-microsoft-com:office:word" xmlns:w="http://schemas.openxmlformats.org/wordprocessingml/2006/main" xmlns:w14="http://schemas.microsoft.com/office/word/2010/wordml" xmlns:w15="http://schemas.microsoft.com/office/word/2012/wordml" xmlns:w16cid="http://schemas.microsoft.com/office/word/2016/wordml/cid" xmlns:w16se="http://schemas.microsoft.com/office/word/2015/wordml/symex" xmlns:wpg="http://schemas.microsoft.com/office/word/2010/wordprocessingGroup" xmlns:wpi="http://schemas.microsoft.com/office/word/2010/wordprocessingInk" xmlns:wne="http://schemas.microsoft.com/office/word/2006/wordml" xmlns:wps="http://schemas.microsoft.com/office/word/2010/wordprocessingShape" mc:Ignorable="w14 w15 w16se w16cid wp14">
   <w:p>
     <w:pPr>
       <w:pStyle w:val="Header"/>
@@ -5561,7 +5493,7 @@
 </file>
 
 <file path=word/numbering.xml><?xml version="1.0" encoding="utf-8"?>
-<w:numbering xmlns:wpc="http://schemas.microsoft.com/office/word/2010/wordprocessingCanvas" xmlns:cx="http://schemas.microsoft.com/office/drawing/2014/chartex" xmlns:cx1="http://schemas.microsoft.com/office/drawing/2015/9/8/chartex" xmlns:cx2="http://schemas.microsoft.com/office/drawing/2015/10/21/chartex" xmlns:cx3="http://schemas.microsoft.com/office/drawing/2016/5/9/chartex" xmlns:cx4="http://schemas.microsoft.com/office/drawing/2016/5/10/chartex" xmlns:cx5="http://schemas.microsoft.com/office/drawing/2016/5/11/chartex" xmlns:cx6="http://schemas.microsoft.com/office/drawing/2016/5/12/chartex" xmlns:cx7="http://schemas.microsoft.com/office/drawing/2016/5/13/chartex" xmlns:cx8="http://schemas.microsoft.com/office/drawing/2016/5/14/chartex" xmlns:mc="http://schemas.openxmlformats.org/markup-compatibility/2006" xmlns:aink="http://schemas.microsoft.com/office/drawing/2016/ink" xmlns:am3d="http://schemas.microsoft.com/office/drawing/2017/model3d" xmlns:o="urn:schemas-microsoft-com:office:office" xmlns:r="http://schemas.openxmlformats.org/officeDocument/2006/relationships" xmlns:m="http://schemas.openxmlformats.org/officeDocument/2006/math" xmlns:v="urn:schemas-microsoft-com:vml" xmlns:wp14="http://schemas.microsoft.com/office/word/2010/wordprocessingDrawing" xmlns:wp="http://schemas.openxmlformats.org/drawingml/2006/wordprocessingDrawing" xmlns:w10="urn:schemas-microsoft-com:office:word" xmlns:w="http://schemas.openxmlformats.org/wordprocessingml/2006/main" xmlns:w14="http://schemas.microsoft.com/office/word/2010/wordml" xmlns:w15="http://schemas.microsoft.com/office/word/2012/wordml" xmlns:w16cex="http://schemas.microsoft.com/office/word/2018/wordml/cex" xmlns:w16cid="http://schemas.microsoft.com/office/word/2016/wordml/cid" xmlns:w16="http://schemas.microsoft.com/office/word/2018/wordml" xmlns:w16sdtdh="http://schemas.microsoft.com/office/word/2020/wordml/sdtdatahash" xmlns:w16se="http://schemas.microsoft.com/office/word/2015/wordml/symex" xmlns:wpg="http://schemas.microsoft.com/office/word/2010/wordprocessingGroup" xmlns:wpi="http://schemas.microsoft.com/office/word/2010/wordprocessingInk" xmlns:wne="http://schemas.microsoft.com/office/word/2006/wordml" xmlns:wps="http://schemas.microsoft.com/office/word/2010/wordprocessingShape" mc:Ignorable="w14 w15 w16se w16cid w16 w16cex w16sdtdh wp14">
+<w:numbering xmlns:wpc="http://schemas.microsoft.com/office/word/2010/wordprocessingCanvas" xmlns:cx="http://schemas.microsoft.com/office/drawing/2014/chartex" xmlns:cx1="http://schemas.microsoft.com/office/drawing/2015/9/8/chartex" xmlns:cx2="http://schemas.microsoft.com/office/drawing/2015/10/21/chartex" xmlns:cx3="http://schemas.microsoft.com/office/drawing/2016/5/9/chartex" xmlns:cx4="http://schemas.microsoft.com/office/drawing/2016/5/10/chartex" xmlns:cx5="http://schemas.microsoft.com/office/drawing/2016/5/11/chartex" xmlns:cx6="http://schemas.microsoft.com/office/drawing/2016/5/12/chartex" xmlns:cx7="http://schemas.microsoft.com/office/drawing/2016/5/13/chartex" xmlns:cx8="http://schemas.microsoft.com/office/drawing/2016/5/14/chartex" xmlns:mc="http://schemas.openxmlformats.org/markup-compatibility/2006" xmlns:aink="http://schemas.microsoft.com/office/drawing/2016/ink" xmlns:am3d="http://schemas.microsoft.com/office/drawing/2017/model3d" xmlns:o="urn:schemas-microsoft-com:office:office" xmlns:r="http://schemas.openxmlformats.org/officeDocument/2006/relationships" xmlns:m="http://schemas.openxmlformats.org/officeDocument/2006/math" xmlns:v="urn:schemas-microsoft-com:vml" xmlns:wp14="http://schemas.microsoft.com/office/word/2010/wordprocessingDrawing" xmlns:wp="http://schemas.openxmlformats.org/drawingml/2006/wordprocessingDrawing" xmlns:w10="urn:schemas-microsoft-com:office:word" xmlns:w="http://schemas.openxmlformats.org/wordprocessingml/2006/main" xmlns:w14="http://schemas.microsoft.com/office/word/2010/wordml" xmlns:w15="http://schemas.microsoft.com/office/word/2012/wordml" xmlns:w16cid="http://schemas.microsoft.com/office/word/2016/wordml/cid" xmlns:w16se="http://schemas.microsoft.com/office/word/2015/wordml/symex" xmlns:wpg="http://schemas.microsoft.com/office/word/2010/wordprocessingGroup" xmlns:wpi="http://schemas.microsoft.com/office/word/2010/wordprocessingInk" xmlns:wne="http://schemas.microsoft.com/office/word/2006/wordml" xmlns:wps="http://schemas.microsoft.com/office/word/2010/wordprocessingShape" mc:Ignorable="w14 w15 w16se w16cid wp14">
   <w:abstractNum w:abstractNumId="0" w15:restartNumberingAfterBreak="0">
     <w:nsid w:val="02260C9E"/>
     <w:multiLevelType w:val="hybridMultilevel"/>
@@ -8388,6 +8320,119 @@
     </w:lvl>
   </w:abstractNum>
   <w:abstractNum w:abstractNumId="25" w15:restartNumberingAfterBreak="0">
+    <w:nsid w:val="3DA93468"/>
+    <w:multiLevelType w:val="hybridMultilevel"/>
+    <w:tmpl w:val="832A5748"/>
+    <w:lvl w:ilvl="0" w:tplc="04090001">
+      <w:start w:val="1"/>
+      <w:numFmt w:val="bullet"/>
+      <w:lvlText w:val=""/>
+      <w:lvlJc w:val="left"/>
+      <w:pPr>
+        <w:ind w:left="1080" w:hanging="360"/>
+      </w:pPr>
+      <w:rPr>
+        <w:rFonts w:ascii="Symbol" w:hAnsi="Symbol" w:hint="default"/>
+      </w:rPr>
+    </w:lvl>
+    <w:lvl w:ilvl="1" w:tplc="04090003" w:tentative="1">
+      <w:start w:val="1"/>
+      <w:numFmt w:val="bullet"/>
+      <w:lvlText w:val="o"/>
+      <w:lvlJc w:val="left"/>
+      <w:pPr>
+        <w:ind w:left="1800" w:hanging="360"/>
+      </w:pPr>
+      <w:rPr>
+        <w:rFonts w:ascii="Courier New" w:hAnsi="Courier New" w:cs="Courier New" w:hint="default"/>
+      </w:rPr>
+    </w:lvl>
+    <w:lvl w:ilvl="2" w:tplc="04090005" w:tentative="1">
+      <w:start w:val="1"/>
+      <w:numFmt w:val="bullet"/>
+      <w:lvlText w:val=""/>
+      <w:lvlJc w:val="left"/>
+      <w:pPr>
+        <w:ind w:left="2520" w:hanging="360"/>
+      </w:pPr>
+      <w:rPr>
+        <w:rFonts w:ascii="Wingdings" w:hAnsi="Wingdings" w:hint="default"/>
+      </w:rPr>
+    </w:lvl>
+    <w:lvl w:ilvl="3" w:tplc="04090001" w:tentative="1">
+      <w:start w:val="1"/>
+      <w:numFmt w:val="bullet"/>
+      <w:lvlText w:val=""/>
+      <w:lvlJc w:val="left"/>
+      <w:pPr>
+        <w:ind w:left="3240" w:hanging="360"/>
+      </w:pPr>
+      <w:rPr>
+        <w:rFonts w:ascii="Symbol" w:hAnsi="Symbol" w:hint="default"/>
+      </w:rPr>
+    </w:lvl>
+    <w:lvl w:ilvl="4" w:tplc="04090003" w:tentative="1">
+      <w:start w:val="1"/>
+      <w:numFmt w:val="bullet"/>
+      <w:lvlText w:val="o"/>
+      <w:lvlJc w:val="left"/>
+      <w:pPr>
+        <w:ind w:left="3960" w:hanging="360"/>
+      </w:pPr>
+      <w:rPr>
+        <w:rFonts w:ascii="Courier New" w:hAnsi="Courier New" w:cs="Courier New" w:hint="default"/>
+      </w:rPr>
+    </w:lvl>
+    <w:lvl w:ilvl="5" w:tplc="04090005" w:tentative="1">
+      <w:start w:val="1"/>
+      <w:numFmt w:val="bullet"/>
+      <w:lvlText w:val=""/>
+      <w:lvlJc w:val="left"/>
+      <w:pPr>
+        <w:ind w:left="4680" w:hanging="360"/>
+      </w:pPr>
+      <w:rPr>
+        <w:rFonts w:ascii="Wingdings" w:hAnsi="Wingdings" w:hint="default"/>
+      </w:rPr>
+    </w:lvl>
+    <w:lvl w:ilvl="6" w:tplc="04090001" w:tentative="1">
+      <w:start w:val="1"/>
+      <w:numFmt w:val="bullet"/>
+      <w:lvlText w:val=""/>
+      <w:lvlJc w:val="left"/>
+      <w:pPr>
+        <w:ind w:left="5400" w:hanging="360"/>
+      </w:pPr>
+      <w:rPr>
+        <w:rFonts w:ascii="Symbol" w:hAnsi="Symbol" w:hint="default"/>
+      </w:rPr>
+    </w:lvl>
+    <w:lvl w:ilvl="7" w:tplc="04090003" w:tentative="1">
+      <w:start w:val="1"/>
+      <w:numFmt w:val="bullet"/>
+      <w:lvlText w:val="o"/>
+      <w:lvlJc w:val="left"/>
+      <w:pPr>
+        <w:ind w:left="6120" w:hanging="360"/>
+      </w:pPr>
+      <w:rPr>
+        <w:rFonts w:ascii="Courier New" w:hAnsi="Courier New" w:cs="Courier New" w:hint="default"/>
+      </w:rPr>
+    </w:lvl>
+    <w:lvl w:ilvl="8" w:tplc="04090005" w:tentative="1">
+      <w:start w:val="1"/>
+      <w:numFmt w:val="bullet"/>
+      <w:lvlText w:val=""/>
+      <w:lvlJc w:val="left"/>
+      <w:pPr>
+        <w:ind w:left="6840" w:hanging="360"/>
+      </w:pPr>
+      <w:rPr>
+        <w:rFonts w:ascii="Wingdings" w:hAnsi="Wingdings" w:hint="default"/>
+      </w:rPr>
+    </w:lvl>
+  </w:abstractNum>
+  <w:abstractNum w:abstractNumId="26" w15:restartNumberingAfterBreak="0">
     <w:nsid w:val="3E8527B0"/>
     <w:multiLevelType w:val="hybridMultilevel"/>
     <w:tmpl w:val="9B94EE56"/>
@@ -8500,7 +8545,7 @@
       </w:rPr>
     </w:lvl>
   </w:abstractNum>
-  <w:abstractNum w:abstractNumId="26" w15:restartNumberingAfterBreak="0">
+  <w:abstractNum w:abstractNumId="27" w15:restartNumberingAfterBreak="0">
     <w:nsid w:val="3EA63A72"/>
     <w:multiLevelType w:val="hybridMultilevel"/>
     <w:tmpl w:val="CB9A8D7C"/>
@@ -8613,7 +8658,7 @@
       </w:rPr>
     </w:lvl>
   </w:abstractNum>
-  <w:abstractNum w:abstractNumId="27" w15:restartNumberingAfterBreak="0">
+  <w:abstractNum w:abstractNumId="28" w15:restartNumberingAfterBreak="0">
     <w:nsid w:val="40245FA6"/>
     <w:multiLevelType w:val="hybridMultilevel"/>
     <w:tmpl w:val="5554FF2A"/>
@@ -8726,7 +8771,7 @@
       </w:rPr>
     </w:lvl>
   </w:abstractNum>
-  <w:abstractNum w:abstractNumId="28" w15:restartNumberingAfterBreak="0">
+  <w:abstractNum w:abstractNumId="29" w15:restartNumberingAfterBreak="0">
     <w:nsid w:val="40635F37"/>
     <w:multiLevelType w:val="hybridMultilevel"/>
     <w:tmpl w:val="1156508C"/>
@@ -8839,7 +8884,7 @@
       </w:rPr>
     </w:lvl>
   </w:abstractNum>
-  <w:abstractNum w:abstractNumId="29" w15:restartNumberingAfterBreak="0">
+  <w:abstractNum w:abstractNumId="30" w15:restartNumberingAfterBreak="0">
     <w:nsid w:val="41BC073B"/>
     <w:multiLevelType w:val="hybridMultilevel"/>
     <w:tmpl w:val="10607590"/>
@@ -8928,7 +8973,7 @@
       </w:pPr>
     </w:lvl>
   </w:abstractNum>
-  <w:abstractNum w:abstractNumId="30" w15:restartNumberingAfterBreak="0">
+  <w:abstractNum w:abstractNumId="31" w15:restartNumberingAfterBreak="0">
     <w:nsid w:val="45520D7A"/>
     <w:multiLevelType w:val="hybridMultilevel"/>
     <w:tmpl w:val="50FE6EE6"/>
@@ -9041,7 +9086,7 @@
       </w:rPr>
     </w:lvl>
   </w:abstractNum>
-  <w:abstractNum w:abstractNumId="31" w15:restartNumberingAfterBreak="0">
+  <w:abstractNum w:abstractNumId="32" w15:restartNumberingAfterBreak="0">
     <w:nsid w:val="4625448F"/>
     <w:multiLevelType w:val="hybridMultilevel"/>
     <w:tmpl w:val="D42AE258"/>
@@ -9154,7 +9199,7 @@
       </w:rPr>
     </w:lvl>
   </w:abstractNum>
-  <w:abstractNum w:abstractNumId="32" w15:restartNumberingAfterBreak="0">
+  <w:abstractNum w:abstractNumId="33" w15:restartNumberingAfterBreak="0">
     <w:nsid w:val="47D21956"/>
     <w:multiLevelType w:val="hybridMultilevel"/>
     <w:tmpl w:val="58228CB8"/>
@@ -9267,7 +9312,7 @@
       </w:rPr>
     </w:lvl>
   </w:abstractNum>
-  <w:abstractNum w:abstractNumId="33" w15:restartNumberingAfterBreak="0">
+  <w:abstractNum w:abstractNumId="34" w15:restartNumberingAfterBreak="0">
     <w:nsid w:val="485F36D5"/>
     <w:multiLevelType w:val="hybridMultilevel"/>
     <w:tmpl w:val="9EB061A2"/>
@@ -9380,7 +9425,7 @@
       </w:rPr>
     </w:lvl>
   </w:abstractNum>
-  <w:abstractNum w:abstractNumId="34" w15:restartNumberingAfterBreak="0">
+  <w:abstractNum w:abstractNumId="35" w15:restartNumberingAfterBreak="0">
     <w:nsid w:val="49185B5F"/>
     <w:multiLevelType w:val="hybridMultilevel"/>
     <w:tmpl w:val="45BC891E"/>
@@ -9493,7 +9538,7 @@
       </w:rPr>
     </w:lvl>
   </w:abstractNum>
-  <w:abstractNum w:abstractNumId="35" w15:restartNumberingAfterBreak="0">
+  <w:abstractNum w:abstractNumId="36" w15:restartNumberingAfterBreak="0">
     <w:nsid w:val="4ABF4591"/>
     <w:multiLevelType w:val="hybridMultilevel"/>
     <w:tmpl w:val="FC529644"/>
@@ -9606,7 +9651,7 @@
       </w:rPr>
     </w:lvl>
   </w:abstractNum>
-  <w:abstractNum w:abstractNumId="36" w15:restartNumberingAfterBreak="0">
+  <w:abstractNum w:abstractNumId="37" w15:restartNumberingAfterBreak="0">
     <w:nsid w:val="4CA36191"/>
     <w:multiLevelType w:val="hybridMultilevel"/>
     <w:tmpl w:val="AB1275EA"/>
@@ -9719,7 +9764,7 @@
       </w:rPr>
     </w:lvl>
   </w:abstractNum>
-  <w:abstractNum w:abstractNumId="37" w15:restartNumberingAfterBreak="0">
+  <w:abstractNum w:abstractNumId="38" w15:restartNumberingAfterBreak="0">
     <w:nsid w:val="4DB73287"/>
     <w:multiLevelType w:val="hybridMultilevel"/>
     <w:tmpl w:val="4198DDA0"/>
@@ -9832,7 +9877,7 @@
       </w:rPr>
     </w:lvl>
   </w:abstractNum>
-  <w:abstractNum w:abstractNumId="38" w15:restartNumberingAfterBreak="0">
+  <w:abstractNum w:abstractNumId="39" w15:restartNumberingAfterBreak="0">
     <w:nsid w:val="542378F5"/>
     <w:multiLevelType w:val="hybridMultilevel"/>
     <w:tmpl w:val="2126FFDC"/>
@@ -9945,7 +9990,7 @@
       </w:rPr>
     </w:lvl>
   </w:abstractNum>
-  <w:abstractNum w:abstractNumId="39" w15:restartNumberingAfterBreak="0">
+  <w:abstractNum w:abstractNumId="40" w15:restartNumberingAfterBreak="0">
     <w:nsid w:val="5440629A"/>
     <w:multiLevelType w:val="hybridMultilevel"/>
     <w:tmpl w:val="E0000430"/>
@@ -10058,7 +10103,7 @@
       </w:rPr>
     </w:lvl>
   </w:abstractNum>
-  <w:abstractNum w:abstractNumId="40" w15:restartNumberingAfterBreak="0">
+  <w:abstractNum w:abstractNumId="41" w15:restartNumberingAfterBreak="0">
     <w:nsid w:val="58267C3D"/>
     <w:multiLevelType w:val="hybridMultilevel"/>
     <w:tmpl w:val="05F029D6"/>
@@ -10171,7 +10216,7 @@
       </w:rPr>
     </w:lvl>
   </w:abstractNum>
-  <w:abstractNum w:abstractNumId="41" w15:restartNumberingAfterBreak="0">
+  <w:abstractNum w:abstractNumId="42" w15:restartNumberingAfterBreak="0">
     <w:nsid w:val="582A172D"/>
     <w:multiLevelType w:val="hybridMultilevel"/>
     <w:tmpl w:val="B53429E2"/>
@@ -10284,7 +10329,7 @@
       </w:rPr>
     </w:lvl>
   </w:abstractNum>
-  <w:abstractNum w:abstractNumId="42" w15:restartNumberingAfterBreak="0">
+  <w:abstractNum w:abstractNumId="43" w15:restartNumberingAfterBreak="0">
     <w:nsid w:val="5DA83749"/>
     <w:multiLevelType w:val="hybridMultilevel"/>
     <w:tmpl w:val="5EEE397C"/>
@@ -10397,7 +10442,7 @@
       </w:rPr>
     </w:lvl>
   </w:abstractNum>
-  <w:abstractNum w:abstractNumId="43" w15:restartNumberingAfterBreak="0">
+  <w:abstractNum w:abstractNumId="44" w15:restartNumberingAfterBreak="0">
     <w:nsid w:val="5F202AD7"/>
     <w:multiLevelType w:val="hybridMultilevel"/>
     <w:tmpl w:val="4B008DEE"/>
@@ -10510,7 +10555,7 @@
       </w:rPr>
     </w:lvl>
   </w:abstractNum>
-  <w:abstractNum w:abstractNumId="44" w15:restartNumberingAfterBreak="0">
+  <w:abstractNum w:abstractNumId="45" w15:restartNumberingAfterBreak="0">
     <w:nsid w:val="5F2A1BE8"/>
     <w:multiLevelType w:val="hybridMultilevel"/>
     <w:tmpl w:val="87044190"/>
@@ -10623,7 +10668,7 @@
       </w:rPr>
     </w:lvl>
   </w:abstractNum>
-  <w:abstractNum w:abstractNumId="45" w15:restartNumberingAfterBreak="0">
+  <w:abstractNum w:abstractNumId="46" w15:restartNumberingAfterBreak="0">
     <w:nsid w:val="5FD94948"/>
     <w:multiLevelType w:val="hybridMultilevel"/>
     <w:tmpl w:val="171C0C6C"/>
@@ -10736,7 +10781,7 @@
       </w:rPr>
     </w:lvl>
   </w:abstractNum>
-  <w:abstractNum w:abstractNumId="46" w15:restartNumberingAfterBreak="0">
+  <w:abstractNum w:abstractNumId="47" w15:restartNumberingAfterBreak="0">
     <w:nsid w:val="60016478"/>
     <w:multiLevelType w:val="hybridMultilevel"/>
     <w:tmpl w:val="4D066A56"/>
@@ -10849,7 +10894,7 @@
       </w:rPr>
     </w:lvl>
   </w:abstractNum>
-  <w:abstractNum w:abstractNumId="47" w15:restartNumberingAfterBreak="0">
+  <w:abstractNum w:abstractNumId="48" w15:restartNumberingAfterBreak="0">
     <w:nsid w:val="63DC45F0"/>
     <w:multiLevelType w:val="hybridMultilevel"/>
     <w:tmpl w:val="9806A15E"/>
@@ -10962,7 +11007,7 @@
       </w:rPr>
     </w:lvl>
   </w:abstractNum>
-  <w:abstractNum w:abstractNumId="48" w15:restartNumberingAfterBreak="0">
+  <w:abstractNum w:abstractNumId="49" w15:restartNumberingAfterBreak="0">
     <w:nsid w:val="65122451"/>
     <w:multiLevelType w:val="hybridMultilevel"/>
     <w:tmpl w:val="C9CE8CB4"/>
@@ -11075,7 +11120,7 @@
       </w:rPr>
     </w:lvl>
   </w:abstractNum>
-  <w:abstractNum w:abstractNumId="49" w15:restartNumberingAfterBreak="0">
+  <w:abstractNum w:abstractNumId="50" w15:restartNumberingAfterBreak="0">
     <w:nsid w:val="66372551"/>
     <w:multiLevelType w:val="hybridMultilevel"/>
     <w:tmpl w:val="C1881FE8"/>
@@ -11188,7 +11233,120 @@
       </w:rPr>
     </w:lvl>
   </w:abstractNum>
-  <w:abstractNum w:abstractNumId="50" w15:restartNumberingAfterBreak="0">
+  <w:abstractNum w:abstractNumId="51" w15:restartNumberingAfterBreak="0">
+    <w:nsid w:val="66B57F74"/>
+    <w:multiLevelType w:val="hybridMultilevel"/>
+    <w:tmpl w:val="C7C8F7C0"/>
+    <w:lvl w:ilvl="0" w:tplc="04090001">
+      <w:start w:val="1"/>
+      <w:numFmt w:val="bullet"/>
+      <w:lvlText w:val=""/>
+      <w:lvlJc w:val="left"/>
+      <w:pPr>
+        <w:ind w:left="1080" w:hanging="360"/>
+      </w:pPr>
+      <w:rPr>
+        <w:rFonts w:ascii="Symbol" w:hAnsi="Symbol" w:hint="default"/>
+      </w:rPr>
+    </w:lvl>
+    <w:lvl w:ilvl="1" w:tplc="04090003" w:tentative="1">
+      <w:start w:val="1"/>
+      <w:numFmt w:val="bullet"/>
+      <w:lvlText w:val="o"/>
+      <w:lvlJc w:val="left"/>
+      <w:pPr>
+        <w:ind w:left="1800" w:hanging="360"/>
+      </w:pPr>
+      <w:rPr>
+        <w:rFonts w:ascii="Courier New" w:hAnsi="Courier New" w:cs="Courier New" w:hint="default"/>
+      </w:rPr>
+    </w:lvl>
+    <w:lvl w:ilvl="2" w:tplc="04090005" w:tentative="1">
+      <w:start w:val="1"/>
+      <w:numFmt w:val="bullet"/>
+      <w:lvlText w:val=""/>
+      <w:lvlJc w:val="left"/>
+      <w:pPr>
+        <w:ind w:left="2520" w:hanging="360"/>
+      </w:pPr>
+      <w:rPr>
+        <w:rFonts w:ascii="Wingdings" w:hAnsi="Wingdings" w:hint="default"/>
+      </w:rPr>
+    </w:lvl>
+    <w:lvl w:ilvl="3" w:tplc="04090001" w:tentative="1">
+      <w:start w:val="1"/>
+      <w:numFmt w:val="bullet"/>
+      <w:lvlText w:val=""/>
+      <w:lvlJc w:val="left"/>
+      <w:pPr>
+        <w:ind w:left="3240" w:hanging="360"/>
+      </w:pPr>
+      <w:rPr>
+        <w:rFonts w:ascii="Symbol" w:hAnsi="Symbol" w:hint="default"/>
+      </w:rPr>
+    </w:lvl>
+    <w:lvl w:ilvl="4" w:tplc="04090003" w:tentative="1">
+      <w:start w:val="1"/>
+      <w:numFmt w:val="bullet"/>
+      <w:lvlText w:val="o"/>
+      <w:lvlJc w:val="left"/>
+      <w:pPr>
+        <w:ind w:left="3960" w:hanging="360"/>
+      </w:pPr>
+      <w:rPr>
+        <w:rFonts w:ascii="Courier New" w:hAnsi="Courier New" w:cs="Courier New" w:hint="default"/>
+      </w:rPr>
+    </w:lvl>
+    <w:lvl w:ilvl="5" w:tplc="04090005" w:tentative="1">
+      <w:start w:val="1"/>
+      <w:numFmt w:val="bullet"/>
+      <w:lvlText w:val=""/>
+      <w:lvlJc w:val="left"/>
+      <w:pPr>
+        <w:ind w:left="4680" w:hanging="360"/>
+      </w:pPr>
+      <w:rPr>
+        <w:rFonts w:ascii="Wingdings" w:hAnsi="Wingdings" w:hint="default"/>
+      </w:rPr>
+    </w:lvl>
+    <w:lvl w:ilvl="6" w:tplc="04090001" w:tentative="1">
+      <w:start w:val="1"/>
+      <w:numFmt w:val="bullet"/>
+      <w:lvlText w:val=""/>
+      <w:lvlJc w:val="left"/>
+      <w:pPr>
+        <w:ind w:left="5400" w:hanging="360"/>
+      </w:pPr>
+      <w:rPr>
+        <w:rFonts w:ascii="Symbol" w:hAnsi="Symbol" w:hint="default"/>
+      </w:rPr>
+    </w:lvl>
+    <w:lvl w:ilvl="7" w:tplc="04090003" w:tentative="1">
+      <w:start w:val="1"/>
+      <w:numFmt w:val="bullet"/>
+      <w:lvlText w:val="o"/>
+      <w:lvlJc w:val="left"/>
+      <w:pPr>
+        <w:ind w:left="6120" w:hanging="360"/>
+      </w:pPr>
+      <w:rPr>
+        <w:rFonts w:ascii="Courier New" w:hAnsi="Courier New" w:cs="Courier New" w:hint="default"/>
+      </w:rPr>
+    </w:lvl>
+    <w:lvl w:ilvl="8" w:tplc="04090005" w:tentative="1">
+      <w:start w:val="1"/>
+      <w:numFmt w:val="bullet"/>
+      <w:lvlText w:val=""/>
+      <w:lvlJc w:val="left"/>
+      <w:pPr>
+        <w:ind w:left="6840" w:hanging="360"/>
+      </w:pPr>
+      <w:rPr>
+        <w:rFonts w:ascii="Wingdings" w:hAnsi="Wingdings" w:hint="default"/>
+      </w:rPr>
+    </w:lvl>
+  </w:abstractNum>
+  <w:abstractNum w:abstractNumId="52" w15:restartNumberingAfterBreak="0">
     <w:nsid w:val="694B2E1E"/>
     <w:multiLevelType w:val="hybridMultilevel"/>
     <w:tmpl w:val="07988B70"/>
@@ -11301,7 +11459,7 @@
       </w:rPr>
     </w:lvl>
   </w:abstractNum>
-  <w:abstractNum w:abstractNumId="51" w15:restartNumberingAfterBreak="0">
+  <w:abstractNum w:abstractNumId="53" w15:restartNumberingAfterBreak="0">
     <w:nsid w:val="6DB21ADE"/>
     <w:multiLevelType w:val="hybridMultilevel"/>
     <w:tmpl w:val="D4B6DF18"/>
@@ -11414,7 +11572,7 @@
       </w:rPr>
     </w:lvl>
   </w:abstractNum>
-  <w:abstractNum w:abstractNumId="52" w15:restartNumberingAfterBreak="0">
+  <w:abstractNum w:abstractNumId="54" w15:restartNumberingAfterBreak="0">
     <w:nsid w:val="6F253573"/>
     <w:multiLevelType w:val="hybridMultilevel"/>
     <w:tmpl w:val="8AB6E256"/>
@@ -11527,7 +11685,7 @@
       </w:rPr>
     </w:lvl>
   </w:abstractNum>
-  <w:abstractNum w:abstractNumId="53" w15:restartNumberingAfterBreak="0">
+  <w:abstractNum w:abstractNumId="55" w15:restartNumberingAfterBreak="0">
     <w:nsid w:val="70C513F0"/>
     <w:multiLevelType w:val="hybridMultilevel"/>
     <w:tmpl w:val="179C2E28"/>
@@ -11640,7 +11798,7 @@
       </w:rPr>
     </w:lvl>
   </w:abstractNum>
-  <w:abstractNum w:abstractNumId="54" w15:restartNumberingAfterBreak="0">
+  <w:abstractNum w:abstractNumId="56" w15:restartNumberingAfterBreak="0">
     <w:nsid w:val="7239386C"/>
     <w:multiLevelType w:val="hybridMultilevel"/>
     <w:tmpl w:val="251AA038"/>
@@ -11753,7 +11911,7 @@
       </w:rPr>
     </w:lvl>
   </w:abstractNum>
-  <w:abstractNum w:abstractNumId="55" w15:restartNumberingAfterBreak="0">
+  <w:abstractNum w:abstractNumId="57" w15:restartNumberingAfterBreak="0">
     <w:nsid w:val="78CC6B7E"/>
     <w:multiLevelType w:val="hybridMultilevel"/>
     <w:tmpl w:val="430C6F58"/>
@@ -11873,10 +12031,10 @@
     <w:abstractNumId w:val="8"/>
   </w:num>
   <w:num w:numId="3">
-    <w:abstractNumId w:val="44"/>
+    <w:abstractNumId w:val="45"/>
   </w:num>
   <w:num w:numId="4">
-    <w:abstractNumId w:val="48"/>
+    <w:abstractNumId w:val="49"/>
   </w:num>
   <w:num w:numId="5">
     <w:abstractNumId w:val="16"/>
@@ -11885,10 +12043,10 @@
     <w:abstractNumId w:val="21"/>
   </w:num>
   <w:num w:numId="7">
-    <w:abstractNumId w:val="53"/>
+    <w:abstractNumId w:val="55"/>
   </w:num>
   <w:num w:numId="8">
-    <w:abstractNumId w:val="31"/>
+    <w:abstractNumId w:val="32"/>
   </w:num>
   <w:num w:numId="9">
     <w:abstractNumId w:val="15"/>
@@ -11906,22 +12064,22 @@
     <w:abstractNumId w:val="3"/>
   </w:num>
   <w:num w:numId="14">
-    <w:abstractNumId w:val="30"/>
+    <w:abstractNumId w:val="31"/>
   </w:num>
   <w:num w:numId="15">
-    <w:abstractNumId w:val="26"/>
+    <w:abstractNumId w:val="27"/>
   </w:num>
   <w:num w:numId="16">
     <w:abstractNumId w:val="4"/>
   </w:num>
   <w:num w:numId="17">
-    <w:abstractNumId w:val="40"/>
+    <w:abstractNumId w:val="41"/>
   </w:num>
   <w:num w:numId="18">
-    <w:abstractNumId w:val="52"/>
+    <w:abstractNumId w:val="54"/>
   </w:num>
   <w:num w:numId="19">
-    <w:abstractNumId w:val="46"/>
+    <w:abstractNumId w:val="47"/>
   </w:num>
   <w:num w:numId="20">
     <w:abstractNumId w:val="19"/>
@@ -11930,10 +12088,10 @@
     <w:abstractNumId w:val="14"/>
   </w:num>
   <w:num w:numId="22">
-    <w:abstractNumId w:val="27"/>
+    <w:abstractNumId w:val="28"/>
   </w:num>
   <w:num w:numId="23">
-    <w:abstractNumId w:val="32"/>
+    <w:abstractNumId w:val="33"/>
   </w:num>
   <w:num w:numId="24">
     <w:abstractNumId w:val="17"/>
@@ -11945,13 +12103,13 @@
     <w:abstractNumId w:val="22"/>
   </w:num>
   <w:num w:numId="27">
-    <w:abstractNumId w:val="45"/>
+    <w:abstractNumId w:val="46"/>
   </w:num>
   <w:num w:numId="28">
     <w:abstractNumId w:val="23"/>
   </w:num>
   <w:num w:numId="29">
-    <w:abstractNumId w:val="42"/>
+    <w:abstractNumId w:val="43"/>
   </w:num>
   <w:num w:numId="30">
     <w:abstractNumId w:val="24"/>
@@ -11960,10 +12118,10 @@
     <w:abstractNumId w:val="9"/>
   </w:num>
   <w:num w:numId="32">
-    <w:abstractNumId w:val="55"/>
+    <w:abstractNumId w:val="57"/>
   </w:num>
   <w:num w:numId="33">
-    <w:abstractNumId w:val="51"/>
+    <w:abstractNumId w:val="53"/>
   </w:num>
   <w:num w:numId="34">
     <w:abstractNumId w:val="6"/>
@@ -11972,37 +12130,37 @@
     <w:abstractNumId w:val="18"/>
   </w:num>
   <w:num w:numId="36">
-    <w:abstractNumId w:val="37"/>
+    <w:abstractNumId w:val="38"/>
   </w:num>
   <w:num w:numId="37">
     <w:abstractNumId w:val="7"/>
   </w:num>
   <w:num w:numId="38">
-    <w:abstractNumId w:val="47"/>
+    <w:abstractNumId w:val="48"/>
   </w:num>
   <w:num w:numId="39">
-    <w:abstractNumId w:val="25"/>
+    <w:abstractNumId w:val="26"/>
   </w:num>
   <w:num w:numId="40">
-    <w:abstractNumId w:val="41"/>
+    <w:abstractNumId w:val="42"/>
   </w:num>
   <w:num w:numId="41">
-    <w:abstractNumId w:val="28"/>
+    <w:abstractNumId w:val="29"/>
   </w:num>
   <w:num w:numId="42">
-    <w:abstractNumId w:val="38"/>
+    <w:abstractNumId w:val="39"/>
   </w:num>
   <w:num w:numId="43">
-    <w:abstractNumId w:val="36"/>
+    <w:abstractNumId w:val="37"/>
   </w:num>
   <w:num w:numId="44">
-    <w:abstractNumId w:val="49"/>
+    <w:abstractNumId w:val="50"/>
   </w:num>
   <w:num w:numId="45">
-    <w:abstractNumId w:val="39"/>
+    <w:abstractNumId w:val="40"/>
   </w:num>
   <w:num w:numId="46">
-    <w:abstractNumId w:val="35"/>
+    <w:abstractNumId w:val="36"/>
   </w:num>
   <w:num w:numId="47">
     <w:abstractNumId w:val="20"/>
@@ -12014,32 +12172,38 @@
     <w:abstractNumId w:val="12"/>
   </w:num>
   <w:num w:numId="50">
-    <w:abstractNumId w:val="29"/>
+    <w:abstractNumId w:val="30"/>
   </w:num>
   <w:num w:numId="51">
-    <w:abstractNumId w:val="54"/>
+    <w:abstractNumId w:val="56"/>
   </w:num>
   <w:num w:numId="52">
-    <w:abstractNumId w:val="43"/>
+    <w:abstractNumId w:val="44"/>
   </w:num>
   <w:num w:numId="53">
-    <w:abstractNumId w:val="33"/>
+    <w:abstractNumId w:val="34"/>
   </w:num>
   <w:num w:numId="54">
     <w:abstractNumId w:val="13"/>
   </w:num>
   <w:num w:numId="55">
-    <w:abstractNumId w:val="50"/>
+    <w:abstractNumId w:val="52"/>
   </w:num>
   <w:num w:numId="56">
-    <w:abstractNumId w:val="34"/>
+    <w:abstractNumId w:val="35"/>
+  </w:num>
+  <w:num w:numId="57">
+    <w:abstractNumId w:val="51"/>
+  </w:num>
+  <w:num w:numId="58">
+    <w:abstractNumId w:val="25"/>
   </w:num>
   <w:numIdMacAtCleanup w:val="53"/>
 </w:numbering>
 </file>
 
 <file path=word/styles.xml><?xml version="1.0" encoding="utf-8"?>
-<w:styles xmlns:mc="http://schemas.openxmlformats.org/markup-compatibility/2006" xmlns:r="http://schemas.openxmlformats.org/officeDocument/2006/relationships" xmlns:w="http://schemas.openxmlformats.org/wordprocessingml/2006/main" xmlns:w14="http://schemas.microsoft.com/office/word/2010/wordml" xmlns:w15="http://schemas.microsoft.com/office/word/2012/wordml" xmlns:w16cex="http://schemas.microsoft.com/office/word/2018/wordml/cex" xmlns:w16cid="http://schemas.microsoft.com/office/word/2016/wordml/cid" xmlns:w16="http://schemas.microsoft.com/office/word/2018/wordml" xmlns:w16sdtdh="http://schemas.microsoft.com/office/word/2020/wordml/sdtdatahash" xmlns:w16se="http://schemas.microsoft.com/office/word/2015/wordml/symex" mc:Ignorable="w14 w15 w16se w16cid w16 w16cex w16sdtdh">
+<w:styles xmlns:mc="http://schemas.openxmlformats.org/markup-compatibility/2006" xmlns:r="http://schemas.openxmlformats.org/officeDocument/2006/relationships" xmlns:w="http://schemas.openxmlformats.org/wordprocessingml/2006/main" xmlns:w14="http://schemas.microsoft.com/office/word/2010/wordml" xmlns:w15="http://schemas.microsoft.com/office/word/2012/wordml" xmlns:w16cid="http://schemas.microsoft.com/office/word/2016/wordml/cid" xmlns:w16se="http://schemas.microsoft.com/office/word/2015/wordml/symex" mc:Ignorable="w14 w15 w16se w16cid">
   <w:docDefaults>
     <w:rPrDefault>
       <w:rPr>
@@ -12996,7 +13160,7 @@
 </file>
 
 <file path=customXml/itemProps1.xml><?xml version="1.0" encoding="utf-8"?>
-<ds:datastoreItem xmlns:ds="http://schemas.openxmlformats.org/officeDocument/2006/customXml" ds:itemID="{4B57AB28-499B-440D-A6D4-5CAE626A0939}">
+<ds:datastoreItem xmlns:ds="http://schemas.openxmlformats.org/officeDocument/2006/customXml" ds:itemID="{22C2E196-B35A-4991-8169-72966DE6FF6C}">
   <ds:schemaRefs>
     <ds:schemaRef ds:uri="http://schemas.openxmlformats.org/officeDocument/2006/bibliography"/>
   </ds:schemaRefs>

</xml_diff>